<commit_message>
commit final, je suppose
</commit_message>
<xml_diff>
--- a/doc/PFENAORAPPORTFINAL.docx
+++ b/doc/PFENAORAPPORTFINAL.docx
@@ -16,12 +16,12 @@
           <wp:inline distB="114300" distT="114300" distL="114300" distR="114300">
             <wp:extent cx="5731200" cy="3822700"/>
             <wp:effectExtent b="0" l="0" r="0" t="0"/>
-            <wp:docPr id="8" name="image27.jpg"/>
+            <wp:docPr id="9" name="image29.jpg"/>
             <a:graphic>
               <a:graphicData uri="http://schemas.openxmlformats.org/drawingml/2006/picture">
                 <pic:pic>
                   <pic:nvPicPr>
-                    <pic:cNvPr id="0" name="image27.jpg"/>
+                    <pic:cNvPr id="0" name="image29.jpg"/>
                     <pic:cNvPicPr preferRelativeResize="0"/>
                   </pic:nvPicPr>
                   <pic:blipFill>
@@ -580,7 +580,7 @@
               <w:b w:val="1"/>
               <w:rtl w:val="0"/>
             </w:rPr>
-            <w:t xml:space="preserve">5</w:t>
+            <w:t xml:space="preserve">4</w:t>
           </w:r>
           <w:r>
             <w:fldChar w:fldCharType="end"/>
@@ -628,7 +628,7 @@
               <w:b w:val="1"/>
               <w:rtl w:val="0"/>
             </w:rPr>
-            <w:t xml:space="preserve">6</w:t>
+            <w:t xml:space="preserve">5</w:t>
           </w:r>
           <w:r>
             <w:fldChar w:fldCharType="end"/>
@@ -673,7 +673,7 @@
             <w:rPr>
               <w:rtl w:val="0"/>
             </w:rPr>
-            <w:t xml:space="preserve">6</w:t>
+            <w:t xml:space="preserve">5</w:t>
           </w:r>
           <w:r>
             <w:fldChar w:fldCharType="end"/>
@@ -718,7 +718,7 @@
             <w:rPr>
               <w:rtl w:val="0"/>
             </w:rPr>
-            <w:t xml:space="preserve">7</w:t>
+            <w:t xml:space="preserve">6</w:t>
           </w:r>
           <w:r>
             <w:fldChar w:fldCharType="end"/>
@@ -763,7 +763,7 @@
             <w:rPr>
               <w:rtl w:val="0"/>
             </w:rPr>
-            <w:t xml:space="preserve">8</w:t>
+            <w:t xml:space="preserve">7</w:t>
           </w:r>
           <w:r>
             <w:fldChar w:fldCharType="end"/>
@@ -811,7 +811,7 @@
               <w:b w:val="1"/>
               <w:rtl w:val="0"/>
             </w:rPr>
-            <w:t xml:space="preserve">9</w:t>
+            <w:t xml:space="preserve">8</w:t>
           </w:r>
           <w:r>
             <w:fldChar w:fldCharType="end"/>
@@ -856,7 +856,7 @@
             <w:rPr>
               <w:rtl w:val="0"/>
             </w:rPr>
-            <w:t xml:space="preserve">10</w:t>
+            <w:t xml:space="preserve">9</w:t>
           </w:r>
           <w:r>
             <w:fldChar w:fldCharType="end"/>
@@ -901,7 +901,7 @@
             <w:rPr>
               <w:rtl w:val="0"/>
             </w:rPr>
-            <w:t xml:space="preserve">10</w:t>
+            <w:t xml:space="preserve">9</w:t>
           </w:r>
           <w:r>
             <w:fldChar w:fldCharType="end"/>
@@ -946,7 +946,7 @@
             <w:rPr>
               <w:rtl w:val="0"/>
             </w:rPr>
-            <w:t xml:space="preserve">10</w:t>
+            <w:t xml:space="preserve">9</w:t>
           </w:r>
           <w:r>
             <w:fldChar w:fldCharType="end"/>
@@ -991,7 +991,7 @@
             <w:rPr>
               <w:rtl w:val="0"/>
             </w:rPr>
-            <w:t xml:space="preserve">10</w:t>
+            <w:t xml:space="preserve">9</w:t>
           </w:r>
           <w:r>
             <w:fldChar w:fldCharType="end"/>
@@ -1036,7 +1036,7 @@
             <w:rPr>
               <w:rtl w:val="0"/>
             </w:rPr>
-            <w:t xml:space="preserve">11</w:t>
+            <w:t xml:space="preserve">10</w:t>
           </w:r>
           <w:r>
             <w:fldChar w:fldCharType="end"/>
@@ -1081,7 +1081,7 @@
             <w:rPr>
               <w:rtl w:val="0"/>
             </w:rPr>
-            <w:t xml:space="preserve">12</w:t>
+            <w:t xml:space="preserve">11</w:t>
           </w:r>
           <w:r>
             <w:fldChar w:fldCharType="end"/>
@@ -1126,7 +1126,7 @@
             <w:rPr>
               <w:rtl w:val="0"/>
             </w:rPr>
-            <w:t xml:space="preserve">13</w:t>
+            <w:t xml:space="preserve">12</w:t>
           </w:r>
           <w:r>
             <w:fldChar w:fldCharType="end"/>
@@ -1171,7 +1171,7 @@
             <w:rPr>
               <w:rtl w:val="0"/>
             </w:rPr>
-            <w:t xml:space="preserve">14</w:t>
+            <w:t xml:space="preserve">13</w:t>
           </w:r>
           <w:r>
             <w:fldChar w:fldCharType="end"/>
@@ -1216,7 +1216,7 @@
             <w:rPr>
               <w:rtl w:val="0"/>
             </w:rPr>
-            <w:t xml:space="preserve">16</w:t>
+            <w:t xml:space="preserve">14</w:t>
           </w:r>
           <w:r>
             <w:fldChar w:fldCharType="end"/>
@@ -1238,12 +1238,12 @@
             <w:contextualSpacing w:val="0"/>
             <w:rPr/>
           </w:pPr>
-          <w:hyperlink w:anchor="_r7qnet1rj2ni">
+          <w:hyperlink w:anchor="_owxxu5ovx3ig">
             <w:r>
               <w:rPr>
                 <w:rtl w:val="0"/>
               </w:rPr>
-              <w:t xml:space="preserve">Diagramme de bloc</w:t>
+              <w:t xml:space="preserve">Diagramme d’activité</w:t>
             </w:r>
           </w:hyperlink>
           <w:r>
@@ -1254,14 +1254,14 @@
           </w:r>
           <w:r>
             <w:fldChar w:fldCharType="begin"/>
-            <w:instrText xml:space="preserve"> PAGEREF _r7qnet1rj2ni \h </w:instrText>
+            <w:instrText xml:space="preserve"> PAGEREF _owxxu5ovx3ig \h </w:instrText>
             <w:fldChar w:fldCharType="separate"/>
           </w:r>
           <w:r>
             <w:rPr>
               <w:rtl w:val="0"/>
             </w:rPr>
-            <w:t xml:space="preserve">19</w:t>
+            <w:t xml:space="preserve">17</w:t>
           </w:r>
           <w:r>
             <w:fldChar w:fldCharType="end"/>
@@ -1306,52 +1306,7 @@
             <w:rPr>
               <w:rtl w:val="0"/>
             </w:rPr>
-            <w:t xml:space="preserve">22</w:t>
-          </w:r>
-          <w:r>
-            <w:fldChar w:fldCharType="end"/>
-          </w:r>
-          <w:r>
-            <w:rPr>
-              <w:rtl w:val="0"/>
-            </w:rPr>
-          </w:r>
-        </w:p>
-        <w:p>
-          <w:pPr>
-            <w:pBdr/>
-            <w:tabs>
-              <w:tab w:val="right" w:pos="9055.511811023624"/>
-            </w:tabs>
-            <w:spacing w:before="60" w:line="240" w:lineRule="auto"/>
-            <w:ind w:left="360" w:firstLine="0"/>
-            <w:contextualSpacing w:val="0"/>
-            <w:rPr/>
-          </w:pPr>
-          <w:hyperlink w:anchor="_9lwlu49b7n41">
-            <w:r>
-              <w:rPr>
-                <w:rtl w:val="0"/>
-              </w:rPr>
-              <w:t xml:space="preserve">Diagramme d'état transition</w:t>
-            </w:r>
-          </w:hyperlink>
-          <w:r>
-            <w:rPr>
-              <w:rtl w:val="0"/>
-            </w:rPr>
-            <w:tab/>
-          </w:r>
-          <w:r>
-            <w:fldChar w:fldCharType="begin"/>
-            <w:instrText xml:space="preserve"> PAGEREF _9lwlu49b7n41 \h </w:instrText>
-            <w:fldChar w:fldCharType="separate"/>
-          </w:r>
-          <w:r>
-            <w:rPr>
-              <w:rtl w:val="0"/>
-            </w:rPr>
-            <w:t xml:space="preserve">23</w:t>
+            <w:t xml:space="preserve">19</w:t>
           </w:r>
           <w:r>
             <w:fldChar w:fldCharType="end"/>
@@ -1399,7 +1354,7 @@
               <w:b w:val="1"/>
               <w:rtl w:val="0"/>
             </w:rPr>
-            <w:t xml:space="preserve">24</w:t>
+            <w:t xml:space="preserve">20</w:t>
           </w:r>
           <w:r>
             <w:fldChar w:fldCharType="end"/>
@@ -1444,7 +1399,7 @@
             <w:rPr>
               <w:rtl w:val="0"/>
             </w:rPr>
-            <w:t xml:space="preserve">24</w:t>
+            <w:t xml:space="preserve">20</w:t>
           </w:r>
           <w:r>
             <w:fldChar w:fldCharType="end"/>
@@ -1489,7 +1444,7 @@
             <w:rPr>
               <w:rtl w:val="0"/>
             </w:rPr>
-            <w:t xml:space="preserve">26</w:t>
+            <w:t xml:space="preserve">22</w:t>
           </w:r>
           <w:r>
             <w:fldChar w:fldCharType="end"/>
@@ -1534,7 +1489,7 @@
             <w:rPr>
               <w:rtl w:val="0"/>
             </w:rPr>
-            <w:t xml:space="preserve">26</w:t>
+            <w:t xml:space="preserve">22</w:t>
           </w:r>
           <w:r>
             <w:fldChar w:fldCharType="end"/>
@@ -1579,7 +1534,7 @@
             <w:rPr>
               <w:rtl w:val="0"/>
             </w:rPr>
-            <w:t xml:space="preserve">27</w:t>
+            <w:t xml:space="preserve">23</w:t>
           </w:r>
           <w:r>
             <w:fldChar w:fldCharType="end"/>
@@ -1624,7 +1579,7 @@
             <w:rPr>
               <w:rtl w:val="0"/>
             </w:rPr>
-            <w:t xml:space="preserve">30</w:t>
+            <w:t xml:space="preserve">26</w:t>
           </w:r>
           <w:r>
             <w:fldChar w:fldCharType="end"/>
@@ -1646,7 +1601,7 @@
             <w:contextualSpacing w:val="0"/>
             <w:rPr/>
           </w:pPr>
-          <w:hyperlink w:anchor="_ie2ipn536a4u">
+          <w:hyperlink w:anchor="_xvxq47hf8y9b">
             <w:r>
               <w:rPr>
                 <w:rtl w:val="0"/>
@@ -1662,14 +1617,14 @@
           </w:r>
           <w:r>
             <w:fldChar w:fldCharType="begin"/>
-            <w:instrText xml:space="preserve"> PAGEREF _ie2ipn536a4u \h </w:instrText>
+            <w:instrText xml:space="preserve"> PAGEREF _xvxq47hf8y9b \h </w:instrText>
             <w:fldChar w:fldCharType="separate"/>
           </w:r>
           <w:r>
             <w:rPr>
               <w:rtl w:val="0"/>
             </w:rPr>
-            <w:t xml:space="preserve">32</w:t>
+            <w:t xml:space="preserve">28</w:t>
           </w:r>
           <w:r>
             <w:fldChar w:fldCharType="end"/>
@@ -1714,7 +1669,7 @@
             <w:rPr>
               <w:rtl w:val="0"/>
             </w:rPr>
-            <w:t xml:space="preserve">33</w:t>
+            <w:t xml:space="preserve">29</w:t>
           </w:r>
           <w:r>
             <w:fldChar w:fldCharType="end"/>
@@ -1762,7 +1717,7 @@
               <w:b w:val="1"/>
               <w:rtl w:val="0"/>
             </w:rPr>
-            <w:t xml:space="preserve">34</w:t>
+            <w:t xml:space="preserve">30</w:t>
           </w:r>
           <w:r>
             <w:fldChar w:fldCharType="end"/>
@@ -1810,7 +1765,7 @@
               <w:b w:val="1"/>
               <w:rtl w:val="0"/>
             </w:rPr>
-            <w:t xml:space="preserve">35</w:t>
+            <w:t xml:space="preserve">31</w:t>
           </w:r>
           <w:r>
             <w:fldChar w:fldCharType="end"/>
@@ -1838,7 +1793,7 @@
                 <w:b w:val="1"/>
                 <w:rtl w:val="0"/>
               </w:rPr>
-              <w:t xml:space="preserve">Sources</w:t>
+              <w:t xml:space="preserve">Bibliographie</w:t>
             </w:r>
           </w:hyperlink>
           <w:r>
@@ -1858,7 +1813,7 @@
               <w:b w:val="1"/>
               <w:rtl w:val="0"/>
             </w:rPr>
-            <w:t xml:space="preserve">36</w:t>
+            <w:t xml:space="preserve">32</w:t>
           </w:r>
           <w:r>
             <w:fldChar w:fldCharType="end"/>
@@ -1876,49 +1831,9 @@
     </w:sdt>
     <w:p>
       <w:pPr>
-        <w:pBdr/>
-        <w:contextualSpacing w:val="0"/>
-        <w:rPr/>
-      </w:pPr>
-      <w:r>
-        <w:rPr>
-          <w:rtl w:val="0"/>
-        </w:rPr>
-      </w:r>
-    </w:p>
-    <w:p>
-      <w:pPr>
-        <w:pBdr/>
-        <w:contextualSpacing w:val="0"/>
-        <w:rPr/>
-      </w:pPr>
-      <w:r>
-        <w:rPr>
-          <w:rtl w:val="0"/>
-        </w:rPr>
-      </w:r>
-    </w:p>
-    <w:p>
-      <w:r>
-        <w:br w:type="page"/>
-      </w:r>
-    </w:p>
-    <w:p>
-      <w:pPr>
-        <w:pBdr/>
-        <w:contextualSpacing w:val="0"/>
-        <w:rPr/>
-      </w:pPr>
-      <w:r>
-        <w:rPr>
-          <w:rtl w:val="0"/>
-        </w:rPr>
-      </w:r>
-    </w:p>
-    <w:p>
-      <w:pPr>
         <w:pStyle w:val="Heading1"/>
         <w:pBdr/>
+        <w:ind w:left="0" w:firstLine="720"/>
         <w:contextualSpacing w:val="0"/>
         <w:rPr/>
       </w:pPr>
@@ -3933,7 +3848,7 @@
       <w:pPr>
         <w:numPr>
           <w:ilvl w:val="0"/>
-          <w:numId w:val="7"/>
+          <w:numId w:val="8"/>
         </w:numPr>
         <w:pBdr/>
         <w:ind w:left="1440" w:hanging="360"/>
@@ -3953,7 +3868,7 @@
       <w:pPr>
         <w:numPr>
           <w:ilvl w:val="0"/>
-          <w:numId w:val="7"/>
+          <w:numId w:val="8"/>
         </w:numPr>
         <w:pBdr/>
         <w:ind w:left="1440" w:hanging="360"/>
@@ -3973,7 +3888,7 @@
       <w:pPr>
         <w:numPr>
           <w:ilvl w:val="0"/>
-          <w:numId w:val="7"/>
+          <w:numId w:val="8"/>
         </w:numPr>
         <w:pBdr/>
         <w:ind w:left="1440" w:hanging="360"/>
@@ -3993,7 +3908,7 @@
       <w:pPr>
         <w:numPr>
           <w:ilvl w:val="0"/>
-          <w:numId w:val="7"/>
+          <w:numId w:val="8"/>
         </w:numPr>
         <w:pBdr/>
         <w:ind w:left="1440" w:hanging="360"/>
@@ -4013,7 +3928,7 @@
       <w:pPr>
         <w:numPr>
           <w:ilvl w:val="0"/>
-          <w:numId w:val="7"/>
+          <w:numId w:val="8"/>
         </w:numPr>
         <w:pBdr/>
         <w:ind w:left="1440" w:hanging="360"/>
@@ -4093,12 +4008,12 @@
           <wp:inline distB="114300" distT="114300" distL="114300" distR="114300">
             <wp:extent cx="5731200" cy="3124200"/>
             <wp:effectExtent b="0" l="0" r="0" t="0"/>
-            <wp:docPr descr="utilisation.png" id="20" name="image40.png"/>
+            <wp:docPr descr="utilisation.png" id="20" name="image41.png"/>
             <a:graphic>
               <a:graphicData uri="http://schemas.openxmlformats.org/drawingml/2006/picture">
                 <pic:pic>
                   <pic:nvPicPr>
-                    <pic:cNvPr descr="utilisation.png" id="0" name="image40.png"/>
+                    <pic:cNvPr descr="utilisation.png" id="0" name="image41.png"/>
                     <pic:cNvPicPr preferRelativeResize="0"/>
                   </pic:nvPicPr>
                   <pic:blipFill>
@@ -4205,12 +4120,12 @@
           <wp:inline distB="114300" distT="114300" distL="114300" distR="114300">
             <wp:extent cx="5731200" cy="3213100"/>
             <wp:effectExtent b="0" l="0" r="0" t="0"/>
-            <wp:docPr descr="requirements.png" id="10" name="image29.png"/>
+            <wp:docPr descr="requirements.png" id="11" name="image31.png"/>
             <a:graphic>
               <a:graphicData uri="http://schemas.openxmlformats.org/drawingml/2006/picture">
                 <pic:pic>
                   <pic:nvPicPr>
-                    <pic:cNvPr descr="requirements.png" id="0" name="image29.png"/>
+                    <pic:cNvPr descr="requirements.png" id="0" name="image31.png"/>
                     <pic:cNvPicPr preferRelativeResize="0"/>
                   </pic:nvPicPr>
                   <pic:blipFill>
@@ -4460,14 +4375,6 @@
         </w:rPr>
         <w:t xml:space="preserve"> : pour que l’enfant s’identifie au robot, et ne pas perturber l’expérience, le mouvement de ce dernier doit être fluide et régulier.</w:t>
       </w:r>
-    </w:p>
-    <w:p>
-      <w:pPr>
-        <w:pBdr/>
-        <w:ind w:left="0" w:firstLine="0"/>
-        <w:contextualSpacing w:val="0"/>
-        <w:rPr/>
-      </w:pPr>
       <w:r>
         <w:rPr>
           <w:rtl w:val="0"/>
@@ -4481,43 +4388,8 @@
         <w:contextualSpacing w:val="0"/>
         <w:rPr/>
       </w:pPr>
-      <w:bookmarkStart w:colFirst="0" w:colLast="0" w:name="_rxmad3l45zg" w:id="31"/>
+      <w:bookmarkStart w:colFirst="0" w:colLast="0" w:name="_l2cc3pmqm57a" w:id="31"/>
       <w:bookmarkEnd w:id="31"/>
-      <w:r>
-        <w:rPr>
-          <w:rtl w:val="0"/>
-        </w:rPr>
-      </w:r>
-    </w:p>
-    <w:p>
-      <w:r>
-        <w:br w:type="page"/>
-      </w:r>
-    </w:p>
-    <w:p>
-      <w:pPr>
-        <w:pStyle w:val="Heading2"/>
-        <w:pBdr/>
-        <w:contextualSpacing w:val="0"/>
-        <w:rPr/>
-      </w:pPr>
-      <w:bookmarkStart w:colFirst="0" w:colLast="0" w:name="_kcq7jz4amm53" w:id="32"/>
-      <w:bookmarkEnd w:id="32"/>
-      <w:r>
-        <w:rPr>
-          <w:rtl w:val="0"/>
-        </w:rPr>
-      </w:r>
-    </w:p>
-    <w:p>
-      <w:pPr>
-        <w:pStyle w:val="Heading2"/>
-        <w:pBdr/>
-        <w:contextualSpacing w:val="0"/>
-        <w:rPr/>
-      </w:pPr>
-      <w:bookmarkStart w:colFirst="0" w:colLast="0" w:name="_l2cc3pmqm57a" w:id="33"/>
-      <w:bookmarkEnd w:id="33"/>
       <w:r>
         <w:rPr>
           <w:rtl w:val="0"/>
@@ -4616,8 +4488,8 @@
         <w:contextualSpacing w:val="0"/>
         <w:rPr/>
       </w:pPr>
-      <w:bookmarkStart w:colFirst="0" w:colLast="0" w:name="_l61jlu90qq3e" w:id="34"/>
-      <w:bookmarkEnd w:id="34"/>
+      <w:bookmarkStart w:colFirst="0" w:colLast="0" w:name="_l61jlu90qq3e" w:id="32"/>
+      <w:bookmarkEnd w:id="32"/>
       <w:r>
         <w:rPr>
           <w:rtl w:val="0"/>
@@ -4631,8 +4503,8 @@
         <w:contextualSpacing w:val="0"/>
         <w:rPr/>
       </w:pPr>
-      <w:bookmarkStart w:colFirst="0" w:colLast="0" w:name="_ssr3acb0k3bu" w:id="35"/>
-      <w:bookmarkEnd w:id="35"/>
+      <w:bookmarkStart w:colFirst="0" w:colLast="0" w:name="_ssr3acb0k3bu" w:id="33"/>
+      <w:bookmarkEnd w:id="33"/>
       <w:r>
         <w:rPr>
           <w:rtl w:val="0"/>
@@ -4655,12 +4527,12 @@
             <wp:extent cx="9515475" cy="7205662"/>
             <wp:effectExtent b="1154906" l="-1154906" r="-1154906" t="1154906"/>
             <wp:wrapSquare wrapText="bothSides" distB="114300" distT="114300" distL="114300" distR="114300"/>
-            <wp:docPr descr="UML_classes_part_2.png" id="2" name="image18.png"/>
+            <wp:docPr descr="UML_classes_part_2.png" id="2" name="image17.png"/>
             <a:graphic>
               <a:graphicData uri="http://schemas.openxmlformats.org/drawingml/2006/picture">
                 <pic:pic>
                   <pic:nvPicPr>
-                    <pic:cNvPr descr="UML_classes_part_2.png" id="0" name="image18.png"/>
+                    <pic:cNvPr descr="UML_classes_part_2.png" id="0" name="image17.png"/>
                     <pic:cNvPicPr preferRelativeResize="0"/>
                   </pic:nvPicPr>
                   <pic:blipFill>
@@ -4697,12 +4569,12 @@
             <wp:extent cx="9168313" cy="6100763"/>
             <wp:effectExtent b="1533775" l="-1533774" r="-1533774" t="1533775"/>
             <wp:wrapSquare wrapText="bothSides" distB="114300" distT="114300" distL="114300" distR="114300"/>
-            <wp:docPr descr="UML_classes_part_1.png" id="7" name="image25.png"/>
+            <wp:docPr descr="UML_classes_part_1.png" id="7" name="image24.png"/>
             <a:graphic>
               <a:graphicData uri="http://schemas.openxmlformats.org/drawingml/2006/picture">
                 <pic:pic>
                   <pic:nvPicPr>
-                    <pic:cNvPr descr="UML_classes_part_1.png" id="0" name="image25.png"/>
+                    <pic:cNvPr descr="UML_classes_part_1.png" id="0" name="image24.png"/>
                     <pic:cNvPicPr preferRelativeResize="0"/>
                   </pic:nvPicPr>
                   <pic:blipFill>
@@ -4731,74 +4603,43 @@
       <w:pPr>
         <w:pStyle w:val="Heading2"/>
         <w:pBdr/>
-        <w:contextualSpacing w:val="0"/>
-        <w:rPr/>
-      </w:pPr>
-      <w:bookmarkStart w:colFirst="0" w:colLast="0" w:name="_r7qnet1rj2ni" w:id="36"/>
-      <w:bookmarkEnd w:id="36"/>
-      <w:r>
-        <w:rPr>
-          <w:rtl w:val="0"/>
-        </w:rPr>
-        <w:t xml:space="preserve">Diagramme de bloc</w:t>
-      </w:r>
-    </w:p>
-    <w:p>
-      <w:pPr>
-        <w:pBdr/>
-        <w:contextualSpacing w:val="0"/>
-        <w:rPr/>
-      </w:pPr>
-      <w:r>
-        <w:rPr>
-          <w:rtl w:val="0"/>
-        </w:rPr>
-      </w:r>
-    </w:p>
-    <w:p>
-      <w:r>
-        <w:br w:type="page"/>
-      </w:r>
-    </w:p>
-    <w:p>
-      <w:pPr>
-        <w:pStyle w:val="Heading2"/>
-        <w:pBdr/>
-        <w:contextualSpacing w:val="0"/>
-        <w:rPr/>
-      </w:pPr>
-      <w:bookmarkStart w:colFirst="0" w:colLast="0" w:name="_6nqbx5i708ko" w:id="37"/>
-      <w:bookmarkEnd w:id="37"/>
-      <w:r>
-        <w:rPr>
-          <w:rtl w:val="0"/>
-        </w:rPr>
-      </w:r>
-    </w:p>
-    <w:p>
-      <w:pPr>
-        <w:pBdr/>
-        <w:ind w:left="0" w:firstLine="0"/>
-        <w:contextualSpacing w:val="0"/>
-        <w:rPr/>
-      </w:pPr>
-      <w:r>
-        <w:rPr>
-          <w:rtl w:val="0"/>
-        </w:rPr>
-        <w:t xml:space="preserve">Diagramme d'activité   </w:t>
+        <w:ind w:left="720" w:firstLine="0"/>
+        <w:contextualSpacing w:val="0"/>
+        <w:rPr/>
+      </w:pPr>
+      <w:bookmarkStart w:colFirst="0" w:colLast="0" w:name="_owxxu5ovx3ig" w:id="34"/>
+      <w:bookmarkEnd w:id="34"/>
+      <w:r>
+        <w:rPr>
+          <w:rtl w:val="0"/>
+        </w:rPr>
+        <w:t xml:space="preserve">Diagramme d’activité</w:t>
+      </w:r>
+    </w:p>
+    <w:p>
+      <w:pPr>
+        <w:pBdr/>
+        <w:ind w:left="0" w:firstLine="0"/>
+        <w:contextualSpacing w:val="0"/>
+        <w:rPr/>
+      </w:pPr>
+      <w:r>
+        <w:rPr>
+          <w:rtl w:val="0"/>
+        </w:rPr>
+        <w:t xml:space="preserve">  </w:t>
       </w:r>
       <w:r>
         <w:drawing>
           <wp:inline distB="114300" distT="114300" distL="114300" distR="114300">
             <wp:extent cx="5750250" cy="6883400"/>
             <wp:effectExtent b="0" l="0" r="0" t="0"/>
-            <wp:docPr descr="activite.png" id="12" name="image31.png"/>
+            <wp:docPr descr="activite.png" id="8" name="image25.png"/>
             <a:graphic>
               <a:graphicData uri="http://schemas.openxmlformats.org/drawingml/2006/picture">
                 <pic:pic>
                   <pic:nvPicPr>
-                    <pic:cNvPr descr="activite.png" id="0" name="image31.png"/>
+                    <pic:cNvPr descr="activite.png" id="0" name="image25.png"/>
                     <pic:cNvPicPr preferRelativeResize="0"/>
                   </pic:nvPicPr>
                   <pic:blipFill>
@@ -4826,7 +4667,7 @@
         <w:rPr>
           <w:rtl w:val="0"/>
         </w:rPr>
-        <w:t xml:space="preserve"> Ce diagramme montre le scénario “type” d’une expérience. Le praticien doit lancer l’application, on lui demande alors de choisir une caméra. Cette caméra va alors capturer les images les unes après les autres pour implémenter un oscillateur. Afin de permettre la transmission de donnée au robot NAO, le praticien doit configurer les informations qui permettent de contrôler le robot, ce qui lui permet de faire et répéter un geste. Le praticien a alors le libre choix de faire varier les paramètres de l’oscillateur ou d’enregistrer des données (vidéo ou résultat oscillateur). Sachant qu’à partir de ce moment là, une réaction de l’enfant est attendu (un mouvement), ce mouvement est alors traité et le mouvement du robot NAO (amplitude/fréquence) est alors ajusté. Le praticien peut choisir l’emplacement de son enregistrement. Le système fonctionne jusqu’à la demande de l’arrêt du système.</w:t>
+        <w:t xml:space="preserve">  Ce diagramme montre le scénario “type” d’une expérience. Le praticien doit lancer l’application, on lui demande alors de choisir une caméra. Cette caméra va alors capturer les images les unes après les autres pour implémenter un oscillateur. Afin de permettre la transmission de donnée au robot NAO, le praticien doit configurer les informations qui permettent de contrôler le robot, ce qui lui permet de faire et répéter un geste. Le praticien a alors le libre choix de faire varier les paramètres de l’oscillateur ou d’enregistrer des données (vidéo ou résultat oscillateur). Sachant qu’à partir de ce moment là, une réaction de l’enfant est attendu (un mouvement), ce mouvement est alors traité et le mouvement du robot NAO (amplitude/fréquence) est alors ajusté. Le praticien peut choisir l’emplacement de son enregistrement. Le système fonctionne jusqu’à la demande de l’arrêt du système.</w:t>
       </w:r>
     </w:p>
     <w:p>
@@ -4836,8 +4677,8 @@
         <w:contextualSpacing w:val="0"/>
         <w:rPr/>
       </w:pPr>
-      <w:bookmarkStart w:colFirst="0" w:colLast="0" w:name="_sqqu6zt5cjvq" w:id="38"/>
-      <w:bookmarkEnd w:id="38"/>
+      <w:bookmarkStart w:colFirst="0" w:colLast="0" w:name="_sqqu6zt5cjvq" w:id="35"/>
+      <w:bookmarkEnd w:id="35"/>
       <w:r>
         <w:rPr>
           <w:rtl w:val="0"/>
@@ -4856,8 +4697,8 @@
         <w:contextualSpacing w:val="0"/>
         <w:rPr/>
       </w:pPr>
-      <w:bookmarkStart w:colFirst="0" w:colLast="0" w:name="_cmzlk6dn083" w:id="39"/>
-      <w:bookmarkEnd w:id="39"/>
+      <w:bookmarkStart w:colFirst="0" w:colLast="0" w:name="_cmzlk6dn083" w:id="36"/>
+      <w:bookmarkEnd w:id="36"/>
       <w:r>
         <w:rPr>
           <w:rtl w:val="0"/>
@@ -4871,8 +4712,8 @@
         <w:contextualSpacing w:val="0"/>
         <w:rPr/>
       </w:pPr>
-      <w:bookmarkStart w:colFirst="0" w:colLast="0" w:name="_9yp2zyckqtti" w:id="40"/>
-      <w:bookmarkEnd w:id="40"/>
+      <w:bookmarkStart w:colFirst="0" w:colLast="0" w:name="_9yp2zyckqtti" w:id="37"/>
+      <w:bookmarkEnd w:id="37"/>
       <w:r>
         <w:rPr>
           <w:rtl w:val="0"/>
@@ -4892,12 +4733,12 @@
           <wp:inline distB="114300" distT="114300" distL="114300" distR="114300">
             <wp:extent cx="5731200" cy="5041900"/>
             <wp:effectExtent b="0" l="0" r="0" t="0"/>
-            <wp:docPr descr="diagramme_sequence.png" id="11" name="image30.png"/>
+            <wp:docPr descr="diagramme_sequence.png" id="12" name="image32.png"/>
             <a:graphic>
               <a:graphicData uri="http://schemas.openxmlformats.org/drawingml/2006/picture">
                 <pic:pic>
                   <pic:nvPicPr>
-                    <pic:cNvPr descr="diagramme_sequence.png" id="0" name="image30.png"/>
+                    <pic:cNvPr descr="diagramme_sequence.png" id="0" name="image32.png"/>
                     <pic:cNvPicPr preferRelativeResize="0"/>
                   </pic:nvPicPr>
                   <pic:blipFill>
@@ -4939,110 +4780,59 @@
         <w:contextualSpacing w:val="0"/>
         <w:rPr/>
       </w:pPr>
-      <w:bookmarkStart w:colFirst="0" w:colLast="0" w:name="_9ttwu1cs7ib" w:id="41"/>
+      <w:bookmarkStart w:colFirst="0" w:colLast="0" w:name="_9ttwu1cs7ib" w:id="38"/>
+      <w:bookmarkEnd w:id="38"/>
+      <w:r>
+        <w:rPr>
+          <w:rtl w:val="0"/>
+        </w:rPr>
+      </w:r>
+    </w:p>
+    <w:p>
+      <w:r>
+        <w:br w:type="page"/>
+      </w:r>
+    </w:p>
+    <w:p>
+      <w:pPr>
+        <w:pStyle w:val="Heading2"/>
+        <w:pBdr/>
+        <w:contextualSpacing w:val="0"/>
+        <w:rPr/>
+      </w:pPr>
+      <w:bookmarkStart w:colFirst="0" w:colLast="0" w:name="_m82lo2nefmor" w:id="39"/>
+      <w:bookmarkEnd w:id="39"/>
+      <w:r>
+        <w:rPr>
+          <w:rtl w:val="0"/>
+        </w:rPr>
+      </w:r>
+    </w:p>
+    <w:p>
+      <w:pPr>
+        <w:pStyle w:val="Heading1"/>
+        <w:pBdr/>
+        <w:contextualSpacing w:val="0"/>
+        <w:rPr/>
+      </w:pPr>
+      <w:bookmarkStart w:colFirst="0" w:colLast="0" w:name="_lx0r1d33gcz" w:id="40"/>
+      <w:bookmarkEnd w:id="40"/>
+      <w:r>
+        <w:rPr>
+          <w:rtl w:val="0"/>
+        </w:rPr>
+        <w:t xml:space="preserve">Implémentation et outil</w:t>
+      </w:r>
+    </w:p>
+    <w:p>
+      <w:pPr>
+        <w:pStyle w:val="Heading2"/>
+        <w:pBdr/>
+        <w:contextualSpacing w:val="0"/>
+        <w:rPr/>
+      </w:pPr>
+      <w:bookmarkStart w:colFirst="0" w:colLast="0" w:name="_ie2ipn536a4u" w:id="41"/>
       <w:bookmarkEnd w:id="41"/>
-      <w:r>
-        <w:rPr>
-          <w:rtl w:val="0"/>
-        </w:rPr>
-      </w:r>
-    </w:p>
-    <w:p>
-      <w:r>
-        <w:br w:type="page"/>
-      </w:r>
-    </w:p>
-    <w:p>
-      <w:pPr>
-        <w:pStyle w:val="Heading2"/>
-        <w:pBdr/>
-        <w:contextualSpacing w:val="0"/>
-        <w:rPr/>
-      </w:pPr>
-      <w:bookmarkStart w:colFirst="0" w:colLast="0" w:name="_m82lo2nefmor" w:id="42"/>
-      <w:bookmarkEnd w:id="42"/>
-      <w:r>
-        <w:rPr>
-          <w:rtl w:val="0"/>
-        </w:rPr>
-      </w:r>
-    </w:p>
-    <w:p>
-      <w:pPr>
-        <w:pStyle w:val="Heading2"/>
-        <w:pBdr/>
-        <w:contextualSpacing w:val="0"/>
-        <w:rPr/>
-      </w:pPr>
-      <w:bookmarkStart w:colFirst="0" w:colLast="0" w:name="_9lwlu49b7n41" w:id="43"/>
-      <w:bookmarkEnd w:id="43"/>
-      <w:r>
-        <w:rPr>
-          <w:rtl w:val="0"/>
-        </w:rPr>
-        <w:t xml:space="preserve">Diagramme d'état transition</w:t>
-      </w:r>
-    </w:p>
-    <w:p>
-      <w:pPr>
-        <w:pStyle w:val="Heading1"/>
-        <w:pBdr/>
-        <w:contextualSpacing w:val="0"/>
-        <w:rPr/>
-      </w:pPr>
-      <w:bookmarkStart w:colFirst="0" w:colLast="0" w:name="_y3c6an58boh6" w:id="44"/>
-      <w:bookmarkEnd w:id="44"/>
-      <w:r>
-        <w:rPr>
-          <w:rtl w:val="0"/>
-        </w:rPr>
-      </w:r>
-    </w:p>
-    <w:p>
-      <w:r>
-        <w:br w:type="page"/>
-      </w:r>
-    </w:p>
-    <w:p>
-      <w:pPr>
-        <w:pStyle w:val="Heading1"/>
-        <w:pBdr/>
-        <w:contextualSpacing w:val="0"/>
-        <w:rPr/>
-      </w:pPr>
-      <w:bookmarkStart w:colFirst="0" w:colLast="0" w:name="_fg7lh41yc072" w:id="45"/>
-      <w:bookmarkEnd w:id="45"/>
-      <w:r>
-        <w:rPr>
-          <w:rtl w:val="0"/>
-        </w:rPr>
-      </w:r>
-    </w:p>
-    <w:p>
-      <w:pPr>
-        <w:pStyle w:val="Heading1"/>
-        <w:pBdr/>
-        <w:contextualSpacing w:val="0"/>
-        <w:rPr/>
-      </w:pPr>
-      <w:bookmarkStart w:colFirst="0" w:colLast="0" w:name="_lx0r1d33gcz" w:id="46"/>
-      <w:bookmarkEnd w:id="46"/>
-      <w:r>
-        <w:rPr>
-          <w:rtl w:val="0"/>
-        </w:rPr>
-        <w:t xml:space="preserve">Implémentation et outil</w:t>
-      </w:r>
-    </w:p>
-    <w:p>
-      <w:pPr>
-        <w:pStyle w:val="Heading2"/>
-        <w:pBdr/>
-        <w:contextualSpacing w:val="0"/>
-        <w:rPr/>
-      </w:pPr>
-      <w:bookmarkStart w:colFirst="0" w:colLast="0" w:name="_ie2ipn536a4u" w:id="47"/>
-      <w:bookmarkEnd w:id="47"/>
       <w:r>
         <w:rPr>
           <w:rtl w:val="0"/>
@@ -5062,12 +4852,12 @@
           <wp:inline distB="114300" distT="114300" distL="114300" distR="114300">
             <wp:extent cx="5243513" cy="4779397"/>
             <wp:effectExtent b="0" l="0" r="0" t="0"/>
-            <wp:docPr descr="nao.png" id="22" name="image42.png"/>
+            <wp:docPr descr="nao.png" id="22" name="image43.png"/>
             <a:graphic>
               <a:graphicData uri="http://schemas.openxmlformats.org/drawingml/2006/picture">
                 <pic:pic>
                   <pic:nvPicPr>
-                    <pic:cNvPr descr="nao.png" id="0" name="image42.png"/>
+                    <pic:cNvPr descr="nao.png" id="0" name="image43.png"/>
                     <pic:cNvPicPr preferRelativeResize="0"/>
                   </pic:nvPicPr>
                   <pic:blipFill>
@@ -5323,8 +5113,8 @@
         <w:contextualSpacing w:val="0"/>
         <w:rPr/>
       </w:pPr>
-      <w:bookmarkStart w:colFirst="0" w:colLast="0" w:name="_27ys6j3yni5f" w:id="48"/>
-      <w:bookmarkEnd w:id="48"/>
+      <w:bookmarkStart w:colFirst="0" w:colLast="0" w:name="_27ys6j3yni5f" w:id="42"/>
+      <w:bookmarkEnd w:id="42"/>
       <w:r>
         <w:rPr>
           <w:rtl w:val="0"/>
@@ -5343,8 +5133,8 @@
         <w:contextualSpacing w:val="0"/>
         <w:rPr/>
       </w:pPr>
-      <w:bookmarkStart w:colFirst="0" w:colLast="0" w:name="_bbq6s9i4y8qr" w:id="49"/>
-      <w:bookmarkEnd w:id="49"/>
+      <w:bookmarkStart w:colFirst="0" w:colLast="0" w:name="_bbq6s9i4y8qr" w:id="43"/>
+      <w:bookmarkEnd w:id="43"/>
       <w:r>
         <w:rPr>
           <w:rtl w:val="0"/>
@@ -5358,8 +5148,8 @@
         <w:contextualSpacing w:val="0"/>
         <w:rPr/>
       </w:pPr>
-      <w:bookmarkStart w:colFirst="0" w:colLast="0" w:name="_dz0mv8gasqed" w:id="50"/>
-      <w:bookmarkEnd w:id="50"/>
+      <w:bookmarkStart w:colFirst="0" w:colLast="0" w:name="_dz0mv8gasqed" w:id="44"/>
+      <w:bookmarkEnd w:id="44"/>
       <w:r>
         <w:rPr>
           <w:rtl w:val="0"/>
@@ -5385,7 +5175,7 @@
     <w:p>
       <w:pPr>
         <w:pBdr/>
-        <w:ind w:left="0" w:firstLine="0"/>
+        <w:ind w:left="0" w:firstLine="720"/>
         <w:contextualSpacing w:val="0"/>
         <w:jc w:val="both"/>
         <w:rPr/>
@@ -5394,6 +5184,21 @@
         <w:rPr>
           <w:rtl w:val="0"/>
         </w:rPr>
+        <w:t xml:space="preserve">Aucune des features cités au dessus n’arrête, ni ne ralentit l’application, le temps réel étant l’une des principales contraintes au projet. Pour cela l’application est largement multi threadée (6 threads au total) et le script python est lancé dans un fork de processus.</w:t>
+      </w:r>
+    </w:p>
+    <w:p>
+      <w:pPr>
+        <w:pBdr/>
+        <w:ind w:left="0" w:firstLine="0"/>
+        <w:contextualSpacing w:val="0"/>
+        <w:jc w:val="both"/>
+        <w:rPr/>
+      </w:pPr>
+      <w:r>
+        <w:rPr>
+          <w:rtl w:val="0"/>
+        </w:rPr>
       </w:r>
     </w:p>
     <w:p>
@@ -5403,8 +5208,8 @@
         <w:contextualSpacing w:val="0"/>
         <w:rPr/>
       </w:pPr>
-      <w:bookmarkStart w:colFirst="0" w:colLast="0" w:name="_gtbjretrdgbe" w:id="51"/>
-      <w:bookmarkEnd w:id="51"/>
+      <w:bookmarkStart w:colFirst="0" w:colLast="0" w:name="_gtbjretrdgbe" w:id="45"/>
+      <w:bookmarkEnd w:id="45"/>
       <w:r>
         <w:rPr>
           <w:rtl w:val="0"/>
@@ -5429,6 +5234,18 @@
       </w:r>
     </w:p>
     <w:p>
+      <w:r>
+        <w:rPr>
+          <w:rtl w:val="0"/>
+        </w:rPr>
+        <w:tab/>
+        <w:t xml:space="preserve">La capture de l’image se déroule image par image, et permet l’obtention d’un vecteur composé de pixel (format RGB). Pour cela nous utilisons la librairie OpenCV qui permet la capture et l’enregistrement d’image et de vidéo. Cette librairie se distingue par ses fonctionnalités et son efficacité, son implémentation en C/C++ lui permet une très bonne réactivitée et facilite le travail temps réel de l’application. </w:t>
+      </w:r>
+      <w:r>
+        <w:br w:type="page"/>
+      </w:r>
+    </w:p>
+    <w:p>
       <w:pPr>
         <w:pBdr/>
         <w:ind w:left="0" w:firstLine="0"/>
@@ -5440,28 +5257,6 @@
         <w:rPr>
           <w:rtl w:val="0"/>
         </w:rPr>
-        <w:tab/>
-        <w:t xml:space="preserve">La capture de l’image se déroule image par image, et permet l’obtention d’un vecteur composé de pixel (format RGB). Pour cela nous utilisons la librairie OpenCV qui permet la capture et l’enregistrement d’image et de vidéo. Cette librairie se distingue par ses fonctionnalités et son efficacité, son implémentation en C/C++ lui permet une très bonne réactivitée et facilite le travail temps réel de l’application.</w:t>
-      </w:r>
-    </w:p>
-    <w:p>
-      <w:r>
-        <w:br w:type="page"/>
-      </w:r>
-    </w:p>
-    <w:p>
-      <w:pPr>
-        <w:pStyle w:val="Heading2"/>
-        <w:pBdr/>
-        <w:contextualSpacing w:val="0"/>
-        <w:rPr/>
-      </w:pPr>
-      <w:bookmarkStart w:colFirst="0" w:colLast="0" w:name="_l9ingckcjruy" w:id="52"/>
-      <w:bookmarkEnd w:id="52"/>
-      <w:r>
-        <w:rPr>
-          <w:rtl w:val="0"/>
-        </w:rPr>
       </w:r>
     </w:p>
     <w:p>
@@ -5471,8 +5266,8 @@
         <w:contextualSpacing w:val="0"/>
         <w:rPr/>
       </w:pPr>
-      <w:bookmarkStart w:colFirst="0" w:colLast="0" w:name="_z743jh1yek61" w:id="53"/>
-      <w:bookmarkEnd w:id="53"/>
+      <w:bookmarkStart w:colFirst="0" w:colLast="0" w:name="_z743jh1yek61" w:id="46"/>
+      <w:bookmarkEnd w:id="46"/>
       <w:r>
         <w:rPr>
           <w:rtl w:val="0"/>
@@ -5645,12 +5440,12 @@
           <wp:inline distB="19050" distT="19050" distL="19050" distR="19050">
             <wp:extent cx="2500313" cy="500063"/>
             <wp:effectExtent b="0" l="0" r="0" t="0"/>
-            <wp:docPr id="13" name="image32.gif" title="  partial differential cap i sub x  over partial differential x   u plus   partial differential cap i sub y  over partial differential y   v plus   partial differential cap i sub t  over partial differential t   equals zero  (1) "/>
+            <wp:docPr id="13" name="image33.gif" title="  partial differential cap i sub x  over partial differential x   u plus   partial differential cap i sub y  over partial differential y   v plus   partial differential cap i sub t  over partial differential t   equals zero  (1) "/>
             <a:graphic>
               <a:graphicData uri="http://schemas.openxmlformats.org/drawingml/2006/picture">
                 <pic:pic>
                   <pic:nvPicPr>
-                    <pic:cNvPr id="0" name="image32.gif" title="  partial differential cap i sub x  over partial differential x   u plus   partial differential cap i sub y  over partial differential y   v plus   partial differential cap i sub t  over partial differential t   equals zero  (1) "/>
+                    <pic:cNvPr id="0" name="image33.gif" title="  partial differential cap i sub x  over partial differential x   u plus   partial differential cap i sub y  over partial differential y   v plus   partial differential cap i sub t  over partial differential t   equals zero  (1) "/>
                     <pic:cNvPicPr preferRelativeResize="0"/>
                   </pic:nvPicPr>
                   <pic:blipFill>
@@ -5718,12 +5513,12 @@
           <wp:inline distB="19050" distT="19050" distL="19050" distR="19050">
             <wp:extent cx="1081088" cy="419840"/>
             <wp:effectExtent b="0" l="0" r="0" t="0"/>
-            <wp:docPr id="6" name="image22.gif" title="Avec   u equals   partial differential x over partial differential t  "/>
+            <wp:docPr id="6" name="image21.gif" title="Avec   u equals   partial differential x over partial differential t  "/>
             <a:graphic>
               <a:graphicData uri="http://schemas.openxmlformats.org/drawingml/2006/picture">
                 <pic:pic>
                   <pic:nvPicPr>
-                    <pic:cNvPr id="0" name="image22.gif" title="Avec   u equals   partial differential x over partial differential t  "/>
+                    <pic:cNvPr id="0" name="image21.gif" title="Avec   u equals   partial differential x over partial differential t  "/>
                     <pic:cNvPicPr preferRelativeResize="0"/>
                   </pic:nvPicPr>
                   <pic:blipFill>
@@ -5758,12 +5553,12 @@
           <wp:inline distB="19050" distT="19050" distL="19050" distR="19050">
             <wp:extent cx="801529" cy="420803"/>
             <wp:effectExtent b="0" l="0" r="0" t="0"/>
-            <wp:docPr id="17" name="image36.gif" title="et   v equals   partial differential y over partial differential t  "/>
+            <wp:docPr id="17" name="image37.gif" title="et   v equals   partial differential y over partial differential t  "/>
             <a:graphic>
               <a:graphicData uri="http://schemas.openxmlformats.org/drawingml/2006/picture">
                 <pic:pic>
                   <pic:nvPicPr>
-                    <pic:cNvPr id="0" name="image36.gif" title="et   v equals   partial differential y over partial differential t  "/>
+                    <pic:cNvPr id="0" name="image37.gif" title="et   v equals   partial differential y over partial differential t  "/>
                     <pic:cNvPicPr preferRelativeResize="0"/>
                   </pic:nvPicPr>
                   <pic:blipFill>
@@ -5901,12 +5696,12 @@
           <wp:inline distB="19050" distT="19050" distL="19050" distR="19050">
             <wp:extent cx="3910013" cy="415137"/>
             <wp:effectExtent b="0" l="0" r="0" t="0"/>
-            <wp:docPr id="5" name="image21.gif" title="double integral left squared bracket left parenthesis cap i sub x  u plus cap i sub y  v plus cap i sub t  right parenthesis squared  plus alpha squared  left parenthesis \  l cap v e r t nabla u \  r cap v e r t squared  plus \  l cap v e r t nabla v \  r cap v e r t squared  right parenthesis right squared bracket \  r m d x \  r m d y"/>
+            <wp:docPr id="5" name="image20.gif" title="double integral left squared bracket left parenthesis cap i sub x  u plus cap i sub y  v plus cap i sub t  right parenthesis squared  plus alpha squared  left parenthesis \  l cap v e r t nabla u \  r cap v e r t squared  plus \  l cap v e r t nabla v \  r cap v e r t squared  right parenthesis right squared bracket \  r m d x \  r m d y"/>
             <a:graphic>
               <a:graphicData uri="http://schemas.openxmlformats.org/drawingml/2006/picture">
                 <pic:pic>
                   <pic:nvPicPr>
-                    <pic:cNvPr id="0" name="image21.gif" title="double integral left squared bracket left parenthesis cap i sub x  u plus cap i sub y  v plus cap i sub t  right parenthesis squared  plus alpha squared  left parenthesis \  l cap v e r t nabla u \  r cap v e r t squared  plus \  l cap v e r t nabla v \  r cap v e r t squared  right parenthesis right squared bracket \  r m d x \  r m d y"/>
+                    <pic:cNvPr id="0" name="image20.gif" title="double integral left squared bracket left parenthesis cap i sub x  u plus cap i sub y  v plus cap i sub t  right parenthesis squared  plus alpha squared  left parenthesis \  l cap v e r t nabla u \  r cap v e r t squared  plus \  l cap v e r t nabla v \  r cap v e r t squared  right parenthesis right squared bracket \  r m d x \  r m d y"/>
                     <pic:cNvPicPr preferRelativeResize="0"/>
                   </pic:nvPicPr>
                   <pic:blipFill>
@@ -5967,12 +5762,12 @@
           <wp:inline distB="19050" distT="19050" distL="19050" distR="19050">
             <wp:extent cx="88900" cy="63500"/>
             <wp:effectExtent b="0" l="0" r="0" t="0"/>
-            <wp:docPr id="4" name="image20.gif" title="alpha"/>
+            <wp:docPr id="4" name="image19.gif" title="alpha"/>
             <a:graphic>
               <a:graphicData uri="http://schemas.openxmlformats.org/drawingml/2006/picture">
                 <pic:pic>
                   <pic:nvPicPr>
-                    <pic:cNvPr id="0" name="image20.gif" title="alpha"/>
+                    <pic:cNvPr id="0" name="image19.gif" title="alpha"/>
                     <pic:cNvPicPr preferRelativeResize="0"/>
                   </pic:nvPicPr>
                   <pic:blipFill>
@@ -6095,12 +5890,12 @@
           <wp:inline distB="19050" distT="19050" distL="19050" distR="19050">
             <wp:extent cx="3228975" cy="538163"/>
             <wp:effectExtent b="0" l="0" r="0" t="0"/>
-            <wp:docPr id="16" name="image35.gif"/>
+            <wp:docPr id="16" name="image36.gif"/>
             <a:graphic>
               <a:graphicData uri="http://schemas.openxmlformats.org/drawingml/2006/picture">
                 <pic:pic>
                   <pic:nvPicPr>
-                    <pic:cNvPr id="0" name="image35.gif"/>
+                    <pic:cNvPr id="0" name="image36.gif"/>
                     <pic:cNvPicPr preferRelativeResize="0"/>
                   </pic:nvPicPr>
                   <pic:blipFill>
@@ -6155,12 +5950,12 @@
           <wp:inline distB="19050" distT="19050" distL="19050" distR="19050">
             <wp:extent cx="3238911" cy="547688"/>
             <wp:effectExtent b="0" l="0" r="0" t="0"/>
-            <wp:docPr id="15" name="image34.gif"/>
+            <wp:docPr id="15" name="image35.gif"/>
             <a:graphic>
               <a:graphicData uri="http://schemas.openxmlformats.org/drawingml/2006/picture">
                 <pic:pic>
                   <pic:nvPicPr>
-                    <pic:cNvPr id="0" name="image34.gif"/>
+                    <pic:cNvPr id="0" name="image35.gif"/>
                     <pic:cNvPicPr preferRelativeResize="0"/>
                   </pic:nvPicPr>
                   <pic:blipFill>
@@ -6792,12 +6587,12 @@
           <wp:inline distB="19050" distT="19050" distL="19050" distR="19050">
             <wp:extent cx="122464" cy="95250"/>
             <wp:effectExtent b="0" l="0" r="0" t="0"/>
-            <wp:docPr id="18" name="image37.gif" title="alpha"/>
+            <wp:docPr id="18" name="image38.gif" title="alpha"/>
             <a:graphic>
               <a:graphicData uri="http://schemas.openxmlformats.org/drawingml/2006/picture">
                 <pic:pic>
                   <pic:nvPicPr>
-                    <pic:cNvPr id="0" name="image37.gif" title="alpha"/>
+                    <pic:cNvPr id="0" name="image38.gif" title="alpha"/>
                     <pic:cNvPicPr preferRelativeResize="0"/>
                   </pic:nvPicPr>
                   <pic:blipFill>
@@ -6846,12 +6641,12 @@
           <wp:inline distB="19050" distT="19050" distL="19050" distR="19050">
             <wp:extent cx="122464" cy="95250"/>
             <wp:effectExtent b="0" l="0" r="0" t="0"/>
-            <wp:docPr id="3" name="image19.gif" title="alpha"/>
+            <wp:docPr id="3" name="image18.gif" title="alpha"/>
             <a:graphic>
               <a:graphicData uri="http://schemas.openxmlformats.org/drawingml/2006/picture">
                 <pic:pic>
                   <pic:nvPicPr>
-                    <pic:cNvPr id="0" name="image19.gif" title="alpha"/>
+                    <pic:cNvPr id="0" name="image18.gif" title="alpha"/>
                     <pic:cNvPicPr preferRelativeResize="0"/>
                   </pic:nvPicPr>
                   <pic:blipFill>
@@ -6906,12 +6701,12 @@
           <wp:inline distB="19050" distT="19050" distL="19050" distR="19050">
             <wp:extent cx="122464" cy="95250"/>
             <wp:effectExtent b="0" l="0" r="0" t="0"/>
-            <wp:docPr id="21" name="image41.gif" title="alpha"/>
+            <wp:docPr id="21" name="image42.gif" title="alpha"/>
             <a:graphic>
               <a:graphicData uri="http://schemas.openxmlformats.org/drawingml/2006/picture">
                 <pic:pic>
                   <pic:nvPicPr>
-                    <pic:cNvPr id="0" name="image41.gif" title="alpha"/>
+                    <pic:cNvPr id="0" name="image42.gif" title="alpha"/>
                     <pic:cNvPicPr preferRelativeResize="0"/>
                   </pic:nvPicPr>
                   <pic:blipFill>
@@ -7035,12 +6830,12 @@
           <wp:inline distB="19050" distT="19050" distL="19050" distR="19050">
             <wp:extent cx="114300" cy="76200"/>
             <wp:effectExtent b="0" l="0" r="0" t="0"/>
-            <wp:docPr id="23" name="image43.gif" title="asymptotically equals"/>
+            <wp:docPr id="23" name="image44.gif" title="asymptotically equals"/>
             <a:graphic>
               <a:graphicData uri="http://schemas.openxmlformats.org/drawingml/2006/picture">
                 <pic:pic>
                   <pic:nvPicPr>
-                    <pic:cNvPr id="0" name="image43.gif" title="asymptotically equals"/>
+                    <pic:cNvPr id="0" name="image44.gif" title="asymptotically equals"/>
                     <pic:cNvPicPr preferRelativeResize="0"/>
                   </pic:nvPicPr>
                   <pic:blipFill>
@@ -7106,8 +6901,8 @@
         <w:contextualSpacing w:val="0"/>
         <w:rPr/>
       </w:pPr>
-      <w:bookmarkStart w:colFirst="0" w:colLast="0" w:name="_edol2m3m3i7n" w:id="54"/>
-      <w:bookmarkEnd w:id="54"/>
+      <w:bookmarkStart w:colFirst="0" w:colLast="0" w:name="_edol2m3m3i7n" w:id="47"/>
+      <w:bookmarkEnd w:id="47"/>
       <w:r>
         <w:rPr>
           <w:rtl w:val="0"/>
@@ -7195,12 +6990,12 @@
           <wp:inline distB="114300" distT="114300" distL="114300" distR="114300">
             <wp:extent cx="2228850" cy="2419350"/>
             <wp:effectExtent b="0" l="0" r="0" t="0"/>
-            <wp:docPr descr="osc.png" id="19" name="image39.png"/>
+            <wp:docPr descr="osc.png" id="19" name="image40.png"/>
             <a:graphic>
               <a:graphicData uri="http://schemas.openxmlformats.org/drawingml/2006/picture">
                 <pic:pic>
                   <pic:nvPicPr>
-                    <pic:cNvPr descr="osc.png" id="0" name="image39.png"/>
+                    <pic:cNvPr descr="osc.png" id="0" name="image40.png"/>
                     <pic:cNvPicPr preferRelativeResize="0"/>
                   </pic:nvPicPr>
                   <pic:blipFill>
@@ -7295,12 +7090,12 @@
           <wp:inline distB="19050" distT="19050" distL="19050" distR="19050">
             <wp:extent cx="2435643" cy="195263"/>
             <wp:effectExtent b="0" l="0" r="0" t="0"/>
-            <wp:docPr id="9" name="image28.gif" title="cap n 1 sub left parenthesis n plus 1 right parenthesis  equals cap n 1 sub left parenthesis n right parenthesis  minus beta cap n 2 sub left parenthesis n right parenthesis  plus alpha"/>
+            <wp:docPr id="10" name="image30.gif" title="cap n 1 sub left parenthesis n plus 1 right parenthesis  equals cap n 1 sub left parenthesis n right parenthesis  minus beta cap n 2 sub left parenthesis n right parenthesis  plus alpha"/>
             <a:graphic>
               <a:graphicData uri="http://schemas.openxmlformats.org/drawingml/2006/picture">
                 <pic:pic>
                   <pic:nvPicPr>
-                    <pic:cNvPr id="0" name="image28.gif" title="cap n 1 sub left parenthesis n plus 1 right parenthesis  equals cap n 1 sub left parenthesis n right parenthesis  minus beta cap n 2 sub left parenthesis n right parenthesis  plus alpha"/>
+                    <pic:cNvPr id="0" name="image30.gif" title="cap n 1 sub left parenthesis n plus 1 right parenthesis  equals cap n 1 sub left parenthesis n right parenthesis  minus beta cap n 2 sub left parenthesis n right parenthesis  plus alpha"/>
                     <pic:cNvPicPr preferRelativeResize="0"/>
                   </pic:nvPicPr>
                   <pic:blipFill>
@@ -7355,12 +7150,12 @@
           <wp:inline distB="19050" distT="19050" distL="19050" distR="19050">
             <wp:extent cx="2435643" cy="195263"/>
             <wp:effectExtent b="0" l="0" r="0" t="0"/>
-            <wp:docPr id="14" name="image33.gif" title="cap n 2 sub left parenthesis n plus 1 right parenthesis  equals cap n 2 sub left parenthesis n right parenthesis  plus beta cap n 1 sub left parenthesis n right parenthesis  plus alpha"/>
+            <wp:docPr id="14" name="image34.gif" title="cap n 2 sub left parenthesis n plus 1 right parenthesis  equals cap n 2 sub left parenthesis n right parenthesis  plus beta cap n 1 sub left parenthesis n right parenthesis  plus alpha"/>
             <a:graphic>
               <a:graphicData uri="http://schemas.openxmlformats.org/drawingml/2006/picture">
                 <pic:pic>
                   <pic:nvPicPr>
-                    <pic:cNvPr id="0" name="image33.gif" title="cap n 2 sub left parenthesis n plus 1 right parenthesis  equals cap n 2 sub left parenthesis n right parenthesis  plus beta cap n 1 sub left parenthesis n right parenthesis  plus alpha"/>
+                    <pic:cNvPr id="0" name="image34.gif" title="cap n 2 sub left parenthesis n plus 1 right parenthesis  equals cap n 2 sub left parenthesis n right parenthesis  plus beta cap n 1 sub left parenthesis n right parenthesis  plus alpha"/>
                     <pic:cNvPicPr preferRelativeResize="0"/>
                   </pic:nvPicPr>
                   <pic:blipFill>
@@ -7706,8 +7501,8 @@
         <w:contextualSpacing w:val="0"/>
         <w:rPr/>
       </w:pPr>
-      <w:bookmarkStart w:colFirst="0" w:colLast="0" w:name="_eoylews6j1h1" w:id="55"/>
-      <w:bookmarkEnd w:id="55"/>
+      <w:bookmarkStart w:colFirst="0" w:colLast="0" w:name="_eoylews6j1h1" w:id="48"/>
+      <w:bookmarkEnd w:id="48"/>
       <w:r>
         <w:rPr>
           <w:rtl w:val="0"/>
@@ -7727,8 +7522,8 @@
         <w:contextualSpacing w:val="0"/>
         <w:rPr/>
       </w:pPr>
-      <w:bookmarkStart w:colFirst="0" w:colLast="0" w:name="_t0cam024hstm" w:id="56"/>
-      <w:bookmarkEnd w:id="56"/>
+      <w:bookmarkStart w:colFirst="0" w:colLast="0" w:name="_t0cam024hstm" w:id="49"/>
+      <w:bookmarkEnd w:id="49"/>
       <w:r>
         <w:rPr>
           <w:rtl w:val="0"/>
@@ -7739,12 +7534,12 @@
       <w:pPr>
         <w:pStyle w:val="Heading3"/>
         <w:pBdr/>
-        <w:ind w:left="0" w:firstLine="0"/>
-        <w:contextualSpacing w:val="0"/>
-        <w:rPr/>
-      </w:pPr>
-      <w:bookmarkStart w:colFirst="0" w:colLast="0" w:name="_ie2ipn536a4u" w:id="47"/>
-      <w:bookmarkEnd w:id="47"/>
+        <w:ind w:left="720" w:firstLine="0"/>
+        <w:contextualSpacing w:val="0"/>
+        <w:rPr/>
+      </w:pPr>
+      <w:bookmarkStart w:colFirst="0" w:colLast="0" w:name="_xvxq47hf8y9b" w:id="50"/>
+      <w:bookmarkEnd w:id="50"/>
       <w:r>
         <w:rPr>
           <w:rtl w:val="0"/>
@@ -7754,13 +7549,102 @@
     </w:p>
     <w:p>
       <w:pPr>
+        <w:pBdr/>
+        <w:ind w:left="0" w:firstLine="720"/>
+        <w:contextualSpacing w:val="0"/>
+        <w:rPr/>
+      </w:pPr>
+      <w:r>
+        <w:rPr>
+          <w:rtl w:val="0"/>
+        </w:rPr>
+        <w:t xml:space="preserve">Pour la connexion avec NAO, nous avons repris le script Python écrit lors du dernier projet. Nous l’avons quelque peu modifié, afin de mieux correspondre aux attentes.</w:t>
+      </w:r>
+    </w:p>
+    <w:p>
+      <w:pPr>
+        <w:pBdr/>
+        <w:ind w:left="0" w:firstLine="720"/>
+        <w:contextualSpacing w:val="0"/>
+        <w:rPr/>
+      </w:pPr>
+      <w:r>
+        <w:rPr>
+          <w:rtl w:val="0"/>
+        </w:rPr>
+        <w:t xml:space="preserve">Notre application prends entièrement le contrôle du script en s’occupant du lancement et de la terminaison de celui-ci. Le chemin du script est spécifiable par configuration dans l’application, pour permettre plus de flexibilité si on veut tester de nouveau comportement de NAO. De plus les articulations de NAO, sont simplement représentée par un numéro (de 0 à 9) à l’intérieur de notre application, afin de permettre encore plus de flexibilité au niveau du choix de l’ordre des articulations dans le script.</w:t>
+      </w:r>
+    </w:p>
+    <w:p>
+      <w:pPr>
+        <w:pBdr/>
+        <w:ind w:left="0" w:firstLine="0"/>
+        <w:contextualSpacing w:val="0"/>
+        <w:rPr/>
+      </w:pPr>
+      <w:r>
+        <w:rPr>
+          <w:rtl w:val="0"/>
+        </w:rPr>
+        <w:t xml:space="preserve">Le script utilise la librairie naoqi (dont le lien est ci-dessous) : </w:t>
+      </w:r>
+      <w:hyperlink r:id="rId30">
+        <w:r>
+          <w:rPr>
+            <w:color w:val="1155cc"/>
+            <w:u w:val="single"/>
+            <w:rtl w:val="0"/>
+          </w:rPr>
+          <w:t xml:space="preserve">http://doc.aldebaran.com/2-1/dev/python/install_guide.html</w:t>
+        </w:r>
+      </w:hyperlink>
+      <w:r>
+        <w:rPr>
+          <w:rtl w:val="0"/>
+        </w:rPr>
+      </w:r>
+    </w:p>
+    <w:p>
+      <w:pPr>
+        <w:pBdr/>
+        <w:ind w:left="0" w:firstLine="0"/>
+        <w:contextualSpacing w:val="0"/>
+        <w:rPr/>
+      </w:pPr>
+      <w:r>
+        <w:rPr>
+          <w:rtl w:val="0"/>
+        </w:rPr>
+        <w:t xml:space="preserve">Cette librairie est nécessaire au fonctionnement du script. L’emplacement de cette librairie peut et doit être configuré au travers de l’application.</w:t>
+      </w:r>
+      <w:r>
+        <w:rPr>
+          <w:rtl w:val="0"/>
+        </w:rPr>
+      </w:r>
+    </w:p>
+    <w:p>
+      <w:pPr>
+        <w:pBdr/>
+        <w:ind w:left="0" w:firstLine="720"/>
+        <w:contextualSpacing w:val="0"/>
+        <w:rPr/>
+      </w:pPr>
+      <w:r>
+        <w:rPr>
+          <w:rtl w:val="0"/>
+        </w:rPr>
+      </w:r>
+    </w:p>
+    <w:p>
+      <w:pPr>
         <w:pStyle w:val="Heading1"/>
         <w:pBdr/>
         <w:contextualSpacing w:val="0"/>
         <w:rPr/>
       </w:pPr>
-      <w:bookmarkStart w:colFirst="0" w:colLast="0" w:name="_k4v7yrxdd1xc" w:id="57"/>
-      <w:bookmarkEnd w:id="57"/>
+      <w:bookmarkStart w:colFirst="0" w:colLast="0" w:name="_k4v7yrxdd1xc" w:id="51"/>
+      <w:bookmarkEnd w:id="51"/>
       <w:r>
         <w:rPr>
           <w:rtl w:val="0"/>
@@ -7779,8 +7663,8 @@
         <w:contextualSpacing w:val="0"/>
         <w:rPr/>
       </w:pPr>
-      <w:bookmarkStart w:colFirst="0" w:colLast="0" w:name="_11rxefkjevs0" w:id="58"/>
-      <w:bookmarkEnd w:id="58"/>
+      <w:bookmarkStart w:colFirst="0" w:colLast="0" w:name="_11rxefkjevs0" w:id="52"/>
+      <w:bookmarkEnd w:id="52"/>
       <w:r>
         <w:rPr>
           <w:rtl w:val="0"/>
@@ -7794,8 +7678,8 @@
         <w:contextualSpacing w:val="0"/>
         <w:rPr/>
       </w:pPr>
-      <w:bookmarkStart w:colFirst="0" w:colLast="0" w:name="_exhaxcvt4qy5" w:id="59"/>
-      <w:bookmarkEnd w:id="59"/>
+      <w:bookmarkStart w:colFirst="0" w:colLast="0" w:name="_exhaxcvt4qy5" w:id="53"/>
+      <w:bookmarkEnd w:id="53"/>
       <w:r>
         <w:rPr>
           <w:rtl w:val="0"/>
@@ -7814,6 +7698,49 @@
         <w:rPr>
           <w:rtl w:val="0"/>
         </w:rPr>
+        <w:t xml:space="preserve">Vis-à-vis des enregistrements nous devions pouvoir enregistrer les données des oscillateurs et des flux optiques et optionnellement le flux vidéo.</w:t>
+      </w:r>
+    </w:p>
+    <w:p>
+      <w:pPr>
+        <w:pBdr/>
+        <w:ind w:left="0" w:firstLine="0"/>
+        <w:contextualSpacing w:val="0"/>
+        <w:rPr/>
+      </w:pPr>
+      <w:r>
+        <w:rPr>
+          <w:rtl w:val="0"/>
+        </w:rPr>
+        <w:t xml:space="preserve">Pour les données des oscillateurs et des flux optiques nous enregistrons cela dans un fichier CSV, en 4 colonnes respectivement : flux horizontal, oscillateur horizontal, flux vertical, oscillateur vertical.</w:t>
+      </w:r>
+    </w:p>
+    <w:p>
+      <w:pPr>
+        <w:pBdr/>
+        <w:ind w:left="0" w:firstLine="0"/>
+        <w:contextualSpacing w:val="0"/>
+        <w:rPr/>
+      </w:pPr>
+      <w:r>
+        <w:rPr>
+          <w:rtl w:val="0"/>
+        </w:rPr>
+        <w:t xml:space="preserve">Enfin il est possible d’enregistrer en même temps (ou séparément) le flux vidéo, sous format AVI.</w:t>
+      </w:r>
+    </w:p>
+    <w:p>
+      <w:pPr>
+        <w:pBdr/>
+        <w:ind w:left="0" w:firstLine="0"/>
+        <w:contextualSpacing w:val="0"/>
+        <w:rPr/>
+      </w:pPr>
+      <w:r>
+        <w:rPr>
+          <w:rtl w:val="0"/>
+        </w:rPr>
+        <w:t xml:space="preserve">Tout cela n'interrompt pas, ni ne ralentit, le fonctionnement de l’application. </w:t>
       </w:r>
     </w:p>
     <w:p>
@@ -7823,28 +7750,26 @@
     </w:p>
     <w:p>
       <w:pPr>
+        <w:pBdr/>
+        <w:ind w:left="0" w:firstLine="0"/>
+        <w:contextualSpacing w:val="0"/>
+        <w:rPr/>
+      </w:pPr>
+      <w:r>
+        <w:rPr>
+          <w:rtl w:val="0"/>
+        </w:rPr>
+      </w:r>
+    </w:p>
+    <w:p>
+      <w:pPr>
         <w:pStyle w:val="Heading1"/>
         <w:pBdr/>
         <w:contextualSpacing w:val="0"/>
         <w:rPr/>
       </w:pPr>
-      <w:bookmarkStart w:colFirst="0" w:colLast="0" w:name="_psdvoimdxop5" w:id="60"/>
-      <w:bookmarkEnd w:id="60"/>
-      <w:r>
-        <w:rPr>
-          <w:rtl w:val="0"/>
-        </w:rPr>
-      </w:r>
-    </w:p>
-    <w:p>
-      <w:pPr>
-        <w:pStyle w:val="Heading1"/>
-        <w:pBdr/>
-        <w:contextualSpacing w:val="0"/>
-        <w:rPr/>
-      </w:pPr>
-      <w:bookmarkStart w:colFirst="0" w:colLast="0" w:name="_wgm2iymyr8rv" w:id="61"/>
-      <w:bookmarkEnd w:id="61"/>
+      <w:bookmarkStart w:colFirst="0" w:colLast="0" w:name="_wgm2iymyr8rv" w:id="54"/>
+      <w:bookmarkEnd w:id="54"/>
       <w:r>
         <w:rPr>
           <w:rtl w:val="0"/>
@@ -7897,14 +7822,14 @@
         <w:tblLook w:val="0600"/>
       </w:tblPr>
       <w:tblGrid>
-        <w:gridCol w:w="3019.6666666666665"/>
-        <w:gridCol w:w="3019.6666666666665"/>
-        <w:gridCol w:w="3019.6666666666665"/>
+        <w:gridCol w:w="3150"/>
+        <w:gridCol w:w="2850"/>
+        <w:gridCol w:w="3059"/>
         <w:tblGridChange w:id="0">
           <w:tblGrid>
-            <w:gridCol w:w="3019.6666666666665"/>
-            <w:gridCol w:w="3019.6666666666665"/>
-            <w:gridCol w:w="3019.6666666666665"/>
+            <w:gridCol w:w="3150"/>
+            <w:gridCol w:w="2850"/>
+            <w:gridCol w:w="3059"/>
           </w:tblGrid>
         </w:tblGridChange>
       </w:tblGrid>
@@ -8024,6 +7949,52 @@
                 <w:rtl w:val="0"/>
               </w:rPr>
               <w:t xml:space="preserve">OpenCV</w:t>
+            </w:r>
+          </w:p>
+          <w:p>
+            <w:pPr>
+              <w:keepNext w:val="0"/>
+              <w:keepLines w:val="0"/>
+              <w:widowControl w:val="0"/>
+              <w:pBdr/>
+              <w:spacing w:after="0" w:before="0" w:line="240" w:lineRule="auto"/>
+              <w:ind w:left="0" w:right="0" w:firstLine="0"/>
+              <w:contextualSpacing w:val="0"/>
+              <w:jc w:val="left"/>
+              <w:rPr/>
+            </w:pPr>
+            <w:hyperlink r:id="rId31">
+              <w:r>
+                <w:rPr>
+                  <w:color w:val="1155cc"/>
+                  <w:u w:val="single"/>
+                  <w:rtl w:val="0"/>
+                </w:rPr>
+                <w:t xml:space="preserve">http://opencv.org/</w:t>
+              </w:r>
+            </w:hyperlink>
+            <w:r>
+              <w:rPr>
+                <w:rtl w:val="0"/>
+              </w:rPr>
+            </w:r>
+          </w:p>
+          <w:p>
+            <w:pPr>
+              <w:keepNext w:val="0"/>
+              <w:keepLines w:val="0"/>
+              <w:widowControl w:val="0"/>
+              <w:pBdr/>
+              <w:spacing w:after="0" w:before="0" w:line="240" w:lineRule="auto"/>
+              <w:ind w:left="0" w:right="0" w:firstLine="0"/>
+              <w:contextualSpacing w:val="0"/>
+              <w:jc w:val="left"/>
+              <w:rPr/>
+            </w:pPr>
+            <w:r>
+              <w:rPr>
+                <w:rtl w:val="0"/>
+              </w:rPr>
             </w:r>
           </w:p>
         </w:tc>
@@ -8208,6 +8179,52 @@
               <w:t xml:space="preserve">Qt(5)</w:t>
             </w:r>
           </w:p>
+          <w:p>
+            <w:pPr>
+              <w:keepNext w:val="0"/>
+              <w:keepLines w:val="0"/>
+              <w:widowControl w:val="0"/>
+              <w:pBdr/>
+              <w:spacing w:after="0" w:before="0" w:line="240" w:lineRule="auto"/>
+              <w:ind w:left="0" w:right="0" w:firstLine="0"/>
+              <w:contextualSpacing w:val="0"/>
+              <w:jc w:val="left"/>
+              <w:rPr/>
+            </w:pPr>
+            <w:hyperlink r:id="rId32">
+              <w:r>
+                <w:rPr>
+                  <w:color w:val="1155cc"/>
+                  <w:u w:val="single"/>
+                  <w:rtl w:val="0"/>
+                </w:rPr>
+                <w:t xml:space="preserve">http://doc.qt.io/</w:t>
+              </w:r>
+            </w:hyperlink>
+            <w:r>
+              <w:rPr>
+                <w:rtl w:val="0"/>
+              </w:rPr>
+            </w:r>
+          </w:p>
+          <w:p>
+            <w:pPr>
+              <w:keepNext w:val="0"/>
+              <w:keepLines w:val="0"/>
+              <w:widowControl w:val="0"/>
+              <w:pBdr/>
+              <w:spacing w:after="0" w:before="0" w:line="240" w:lineRule="auto"/>
+              <w:ind w:left="0" w:right="0" w:firstLine="0"/>
+              <w:contextualSpacing w:val="0"/>
+              <w:jc w:val="left"/>
+              <w:rPr/>
+            </w:pPr>
+            <w:r>
+              <w:rPr>
+                <w:rtl w:val="0"/>
+              </w:rPr>
+            </w:r>
+          </w:p>
         </w:tc>
         <w:tc>
           <w:tcPr>
@@ -8341,6 +8358,52 @@
                 <w:rtl w:val="0"/>
               </w:rPr>
               <w:t xml:space="preserve">QCustomPlot</w:t>
+            </w:r>
+          </w:p>
+          <w:p>
+            <w:pPr>
+              <w:keepNext w:val="0"/>
+              <w:keepLines w:val="0"/>
+              <w:widowControl w:val="0"/>
+              <w:pBdr/>
+              <w:spacing w:after="0" w:before="0" w:line="240" w:lineRule="auto"/>
+              <w:ind w:left="0" w:right="0" w:firstLine="0"/>
+              <w:contextualSpacing w:val="0"/>
+              <w:jc w:val="left"/>
+              <w:rPr/>
+            </w:pPr>
+            <w:hyperlink r:id="rId33">
+              <w:r>
+                <w:rPr>
+                  <w:color w:val="1155cc"/>
+                  <w:u w:val="single"/>
+                  <w:rtl w:val="0"/>
+                </w:rPr>
+                <w:t xml:space="preserve">http://www.qcustomplot.com/</w:t>
+              </w:r>
+            </w:hyperlink>
+            <w:r>
+              <w:rPr>
+                <w:rtl w:val="0"/>
+              </w:rPr>
+            </w:r>
+          </w:p>
+          <w:p>
+            <w:pPr>
+              <w:keepNext w:val="0"/>
+              <w:keepLines w:val="0"/>
+              <w:widowControl w:val="0"/>
+              <w:pBdr/>
+              <w:spacing w:after="0" w:before="0" w:line="240" w:lineRule="auto"/>
+              <w:ind w:left="0" w:right="0" w:firstLine="0"/>
+              <w:contextualSpacing w:val="0"/>
+              <w:jc w:val="left"/>
+              <w:rPr/>
+            </w:pPr>
+            <w:r>
+              <w:rPr>
+                <w:rtl w:val="0"/>
+              </w:rPr>
             </w:r>
           </w:p>
         </w:tc>
@@ -8500,7 +8563,203 @@
               <w:rPr>
                 <w:rtl w:val="0"/>
               </w:rPr>
+              <w:t xml:space="preserve">naoqi</w:t>
+            </w:r>
+          </w:p>
+          <w:p>
+            <w:pPr>
+              <w:pBdr/>
+              <w:ind w:left="0" w:firstLine="0"/>
+              <w:contextualSpacing w:val="0"/>
+              <w:rPr/>
+            </w:pPr>
+            <w:hyperlink r:id="rId34">
+              <w:r>
+                <w:rPr>
+                  <w:color w:val="1155cc"/>
+                  <w:u w:val="single"/>
+                  <w:rtl w:val="0"/>
+                </w:rPr>
+                <w:t xml:space="preserve">http://doc.aldebaran.com/2-1/dev/python/install_guide.html</w:t>
+              </w:r>
+            </w:hyperlink>
+            <w:r>
+              <w:rPr>
+                <w:rtl w:val="0"/>
+              </w:rPr>
+            </w:r>
+          </w:p>
+        </w:tc>
+        <w:tc>
+          <w:tcPr>
+            <w:tcMar>
+              <w:top w:w="100.0" w:type="dxa"/>
+              <w:left w:w="100.0" w:type="dxa"/>
+              <w:bottom w:w="100.0" w:type="dxa"/>
+              <w:right w:w="100.0" w:type="dxa"/>
+            </w:tcMar>
+          </w:tcPr>
+          <w:p>
+            <w:pPr>
+              <w:keepNext w:val="0"/>
+              <w:keepLines w:val="0"/>
+              <w:widowControl w:val="0"/>
+              <w:pBdr/>
+              <w:spacing w:after="0" w:before="0" w:line="240" w:lineRule="auto"/>
+              <w:ind w:left="15" w:right="0" w:firstLine="0"/>
+              <w:contextualSpacing w:val="0"/>
+              <w:jc w:val="left"/>
+              <w:rPr/>
+            </w:pPr>
+            <w:r>
+              <w:rPr>
+                <w:rtl w:val="0"/>
+              </w:rPr>
+              <w:t xml:space="preserve">Librairie python (et C++ mais ici version python)</w:t>
+            </w:r>
+          </w:p>
+          <w:p>
+            <w:pPr>
+              <w:keepNext w:val="0"/>
+              <w:keepLines w:val="0"/>
+              <w:widowControl w:val="0"/>
+              <w:pBdr/>
+              <w:spacing w:after="0" w:before="0" w:line="240" w:lineRule="auto"/>
+              <w:ind w:left="15" w:right="0" w:firstLine="0"/>
+              <w:contextualSpacing w:val="0"/>
+              <w:jc w:val="left"/>
+              <w:rPr/>
+            </w:pPr>
+            <w:r>
+              <w:rPr>
+                <w:rtl w:val="0"/>
+              </w:rPr>
+              <w:t xml:space="preserve">Pour le développement de script de contrôle du robot NAO</w:t>
+            </w:r>
+          </w:p>
+        </w:tc>
+        <w:tc>
+          <w:tcPr>
+            <w:tcMar>
+              <w:top w:w="100.0" w:type="dxa"/>
+              <w:left w:w="100.0" w:type="dxa"/>
+              <w:bottom w:w="100.0" w:type="dxa"/>
+              <w:right w:w="100.0" w:type="dxa"/>
+            </w:tcMar>
+          </w:tcPr>
+          <w:p>
+            <w:pPr>
+              <w:keepNext w:val="0"/>
+              <w:keepLines w:val="0"/>
+              <w:widowControl w:val="0"/>
+              <w:pBdr/>
+              <w:spacing w:after="0" w:before="0" w:line="240" w:lineRule="auto"/>
+              <w:ind w:left="0" w:right="0" w:firstLine="0"/>
+              <w:contextualSpacing w:val="0"/>
+              <w:jc w:val="left"/>
+              <w:rPr/>
+            </w:pPr>
+            <w:r>
+              <w:rPr>
+                <w:rtl w:val="0"/>
+              </w:rPr>
+              <w:t xml:space="preserve">Utilisé (et nécessaire) ici par le script de contrôle de NAO (écrit durant le projet précédent)</w:t>
+            </w:r>
+          </w:p>
+        </w:tc>
+      </w:tr>
+      <w:tr>
+        <w:trPr>
+          <w:trHeight w:val="500" w:hRule="atLeast"/>
+        </w:trPr>
+        <w:tc>
+          <w:tcPr>
+            <w:tcMar>
+              <w:top w:w="100.0" w:type="dxa"/>
+              <w:left w:w="100.0" w:type="dxa"/>
+              <w:bottom w:w="100.0" w:type="dxa"/>
+              <w:right w:w="100.0" w:type="dxa"/>
+            </w:tcMar>
+          </w:tcPr>
+          <w:p>
+            <w:pPr>
+              <w:keepNext w:val="0"/>
+              <w:keepLines w:val="0"/>
+              <w:widowControl w:val="0"/>
+              <w:pBdr/>
+              <w:spacing w:after="0" w:before="0" w:line="240" w:lineRule="auto"/>
+              <w:ind w:left="0" w:right="0" w:firstLine="0"/>
+              <w:contextualSpacing w:val="0"/>
+              <w:jc w:val="left"/>
+              <w:rPr/>
+            </w:pPr>
+            <w:r>
+              <w:rPr>
+                <w:rtl w:val="0"/>
+              </w:rPr>
               <w:t xml:space="preserve">librairie C et librairie C++</w:t>
+            </w:r>
+          </w:p>
+          <w:p>
+            <w:pPr>
+              <w:keepNext w:val="0"/>
+              <w:keepLines w:val="0"/>
+              <w:widowControl w:val="0"/>
+              <w:pBdr/>
+              <w:spacing w:after="0" w:before="0" w:line="240" w:lineRule="auto"/>
+              <w:ind w:left="0" w:right="0" w:firstLine="0"/>
+              <w:contextualSpacing w:val="0"/>
+              <w:jc w:val="left"/>
+              <w:rPr/>
+            </w:pPr>
+            <w:hyperlink r:id="rId35">
+              <w:r>
+                <w:rPr>
+                  <w:color w:val="1155cc"/>
+                  <w:u w:val="single"/>
+                  <w:rtl w:val="0"/>
+                </w:rPr>
+                <w:t xml:space="preserve">https://www.gnu.org/software/libc/documentation.html</w:t>
+              </w:r>
+            </w:hyperlink>
+            <w:r>
+              <w:rPr>
+                <w:rtl w:val="0"/>
+              </w:rPr>
+            </w:r>
+          </w:p>
+          <w:p>
+            <w:pPr>
+              <w:keepNext w:val="0"/>
+              <w:keepLines w:val="0"/>
+              <w:widowControl w:val="0"/>
+              <w:pBdr/>
+              <w:spacing w:after="0" w:before="0" w:line="240" w:lineRule="auto"/>
+              <w:ind w:left="0" w:right="0" w:firstLine="0"/>
+              <w:contextualSpacing w:val="0"/>
+              <w:jc w:val="left"/>
+              <w:rPr/>
+            </w:pPr>
+            <w:hyperlink r:id="rId36">
+              <w:r>
+                <w:rPr>
+                  <w:color w:val="1155cc"/>
+                  <w:u w:val="single"/>
+                  <w:rtl w:val="0"/>
+                </w:rPr>
+                <w:t xml:space="preserve">http://www.cplusplus.com/</w:t>
+              </w:r>
+            </w:hyperlink>
+            <w:r>
+              <w:rPr>
+                <w:rtl w:val="0"/>
+              </w:rPr>
+              <w:t xml:space="preserve"> </w:t>
+            </w:r>
+            <w:r>
+              <w:rPr>
+                <w:rtl w:val="0"/>
+              </w:rPr>
             </w:r>
           </w:p>
         </w:tc>
@@ -8578,144 +8837,208 @@
       </w:r>
     </w:p>
     <w:p>
+      <w:pPr>
+        <w:pStyle w:val="Heading1"/>
+        <w:pBdr/>
+        <w:contextualSpacing w:val="0"/>
+        <w:rPr/>
+      </w:pPr>
+      <w:bookmarkStart w:colFirst="0" w:colLast="0" w:name="_wgm2iymyr8rv" w:id="54"/>
+      <w:bookmarkEnd w:id="54"/>
+      <w:r>
+        <w:rPr>
+          <w:rtl w:val="0"/>
+        </w:rPr>
+        <w:t xml:space="preserve">Conclusion</w:t>
+      </w:r>
+    </w:p>
+    <w:p>
+      <w:pPr>
+        <w:pBdr/>
+        <w:ind w:left="0" w:firstLine="0"/>
+        <w:contextualSpacing w:val="0"/>
+        <w:rPr/>
+      </w:pPr>
+      <w:r>
+        <w:rPr>
+          <w:rtl w:val="0"/>
+        </w:rPr>
+      </w:r>
+    </w:p>
+    <w:p>
+      <w:pPr>
+        <w:pBdr/>
+        <w:ind w:left="0" w:firstLine="720"/>
+        <w:contextualSpacing w:val="0"/>
+        <w:rPr/>
+      </w:pPr>
+      <w:r>
+        <w:rPr>
+          <w:rtl w:val="0"/>
+        </w:rPr>
+        <w:t xml:space="preserve">Bien que la durée de ce PFE fût courte (3 mois), nous avons pu remplir les objectifs que nous nous étions fixés. </w:t>
+      </w:r>
+    </w:p>
+    <w:p>
+      <w:pPr>
+        <w:pBdr/>
+        <w:ind w:left="0" w:firstLine="0"/>
+        <w:contextualSpacing w:val="0"/>
+        <w:rPr/>
+      </w:pPr>
+      <w:r>
+        <w:rPr>
+          <w:rtl w:val="0"/>
+        </w:rPr>
+        <w:tab/>
+        <w:t xml:space="preserve">Nous avons beaucoup appris durant ce PFE. Au niveau technique certes, mais aussi sur le contexte, sur la robotique, et sur l’autisme infantile. Au début nous avions quelques inquiétudes, au niveau du délai principalement et de l’apport que cela aurait pour nous vis-à-vis de notre cursus en Informatique Embarquée. Il s’est avéré que le délai accordé était juste suffisant et qu’en fait les contraintes (particulièrement de temps réel) rencontrée dans ce projet sont pour beaucoup les mêmes qu’on puisse rencontré dans l’embarqué.</w:t>
+      </w:r>
+    </w:p>
+    <w:p>
+      <w:pPr>
+        <w:pBdr/>
+        <w:ind w:left="0" w:firstLine="0"/>
+        <w:contextualSpacing w:val="0"/>
+        <w:rPr/>
+      </w:pPr>
+      <w:r>
+        <w:rPr>
+          <w:rtl w:val="0"/>
+        </w:rPr>
+        <w:tab/>
+        <w:t xml:space="preserve">Enfin, et surtout, ce fut un projet concret, avec de vrais objectifs pour une vraie problématique. Cela change beaucoup de chose, en cela que nous somme fier d’avoir pu participer, ne serait ce qu’un petit peu, à la recherche pour le traitement de l’autisme infantile. Que notre projet va servir, et servir à une tâche dont la cause est honorable, est une idée qui nous a accompagné tout au long du projet et ainsi à a faire du mieux que l’on pouvait.</w:t>
+      </w:r>
+    </w:p>
+    <w:p>
+      <w:pPr>
+        <w:pBdr/>
+        <w:ind w:left="0" w:firstLine="0"/>
+        <w:contextualSpacing w:val="0"/>
+        <w:rPr/>
+      </w:pPr>
+      <w:r>
+        <w:rPr>
+          <w:rtl w:val="0"/>
+        </w:rPr>
+        <w:t xml:space="preserve">Nous espérons avoir apporté une maigre contribution à cette recherche.</w:t>
+      </w:r>
+    </w:p>
+    <w:p>
+      <w:pPr>
+        <w:pBdr/>
+        <w:ind w:left="0" w:firstLine="0"/>
+        <w:contextualSpacing w:val="0"/>
+        <w:rPr/>
+      </w:pPr>
+      <w:r>
+        <w:rPr>
+          <w:rtl w:val="0"/>
+        </w:rPr>
+      </w:r>
+    </w:p>
+    <w:p>
+      <w:pPr>
+        <w:pBdr/>
+        <w:ind w:left="0" w:firstLine="0"/>
+        <w:contextualSpacing w:val="0"/>
+        <w:rPr/>
+      </w:pPr>
+      <w:r>
+        <w:rPr>
+          <w:rtl w:val="0"/>
+        </w:rPr>
+        <w:tab/>
+      </w:r>
+    </w:p>
+    <w:p>
+      <w:pPr>
+        <w:pBdr/>
+        <w:contextualSpacing w:val="0"/>
+        <w:rPr/>
+      </w:pPr>
+      <w:r>
+        <w:rPr>
+          <w:rtl w:val="0"/>
+        </w:rPr>
+      </w:r>
+    </w:p>
+    <w:p>
+      <w:pPr>
+        <w:pBdr/>
+        <w:contextualSpacing w:val="0"/>
+        <w:rPr/>
+      </w:pPr>
+      <w:r>
+        <w:rPr>
+          <w:rtl w:val="0"/>
+        </w:rPr>
+      </w:r>
+    </w:p>
+    <w:p>
       <w:r>
         <w:br w:type="page"/>
       </w:r>
     </w:p>
     <w:p>
       <w:pPr>
+        <w:pBdr/>
+        <w:contextualSpacing w:val="0"/>
+        <w:rPr/>
+      </w:pPr>
+      <w:r>
+        <w:rPr>
+          <w:rtl w:val="0"/>
+        </w:rPr>
+      </w:r>
+    </w:p>
+    <w:p>
+      <w:pPr>
         <w:pStyle w:val="Heading1"/>
         <w:pBdr/>
         <w:contextualSpacing w:val="0"/>
         <w:rPr/>
       </w:pPr>
-      <w:bookmarkStart w:colFirst="0" w:colLast="0" w:name="_7zu7c3y4g48j" w:id="62"/>
-      <w:bookmarkEnd w:id="62"/>
-      <w:r>
-        <w:rPr>
-          <w:rtl w:val="0"/>
-        </w:rPr>
-      </w:r>
-    </w:p>
-    <w:p>
-      <w:pPr>
-        <w:pStyle w:val="Heading1"/>
-        <w:pBdr/>
-        <w:contextualSpacing w:val="0"/>
-        <w:rPr/>
-      </w:pPr>
-      <w:bookmarkStart w:colFirst="0" w:colLast="0" w:name="_wgm2iymyr8rv" w:id="61"/>
-      <w:bookmarkEnd w:id="61"/>
-      <w:r>
-        <w:rPr>
-          <w:rtl w:val="0"/>
-        </w:rPr>
-        <w:t xml:space="preserve">Conclusion</w:t>
-      </w:r>
-    </w:p>
-    <w:p>
-      <w:pPr>
-        <w:pStyle w:val="Heading1"/>
-        <w:pBdr/>
-        <w:contextualSpacing w:val="0"/>
-        <w:rPr/>
-      </w:pPr>
-      <w:bookmarkStart w:colFirst="0" w:colLast="0" w:name="_yb2azwmksxa0" w:id="63"/>
-      <w:bookmarkEnd w:id="63"/>
-      <w:r>
-        <w:rPr>
-          <w:rtl w:val="0"/>
-        </w:rPr>
-      </w:r>
-    </w:p>
-    <w:p>
-      <w:pPr>
-        <w:pBdr/>
-        <w:contextualSpacing w:val="0"/>
-        <w:rPr/>
-      </w:pPr>
-      <w:r>
-        <w:rPr>
-          <w:rtl w:val="0"/>
-        </w:rPr>
-      </w:r>
-    </w:p>
-    <w:p>
-      <w:pPr>
-        <w:pBdr/>
-        <w:contextualSpacing w:val="0"/>
-        <w:rPr/>
-      </w:pPr>
-      <w:r>
-        <w:rPr>
-          <w:rtl w:val="0"/>
-        </w:rPr>
-      </w:r>
-    </w:p>
-    <w:p>
-      <w:pPr>
-        <w:pBdr/>
-        <w:contextualSpacing w:val="0"/>
-        <w:rPr/>
-      </w:pPr>
-      <w:r>
-        <w:rPr>
-          <w:rtl w:val="0"/>
-        </w:rPr>
-      </w:r>
-    </w:p>
-    <w:p>
-      <w:r>
-        <w:br w:type="page"/>
-      </w:r>
-    </w:p>
-    <w:p>
-      <w:pPr>
-        <w:pBdr/>
-        <w:contextualSpacing w:val="0"/>
-        <w:rPr/>
-      </w:pPr>
-      <w:r>
-        <w:rPr>
-          <w:rtl w:val="0"/>
-        </w:rPr>
-      </w:r>
-    </w:p>
-    <w:p>
-      <w:pPr>
-        <w:pStyle w:val="Heading1"/>
-        <w:pBdr/>
-        <w:contextualSpacing w:val="0"/>
-        <w:rPr/>
-      </w:pPr>
-      <w:bookmarkStart w:colFirst="0" w:colLast="0" w:name="_5680hn1sf92q" w:id="64"/>
-      <w:bookmarkEnd w:id="64"/>
-      <w:r>
-        <w:rPr>
-          <w:rtl w:val="0"/>
-        </w:rPr>
-        <w:t xml:space="preserve">Sources</w:t>
-      </w:r>
-    </w:p>
-    <w:p>
-      <w:pPr>
-        <w:pBdr/>
-        <w:contextualSpacing w:val="0"/>
-        <w:rPr/>
-      </w:pPr>
-      <w:r>
-        <w:rPr>
-          <w:rtl w:val="0"/>
-        </w:rPr>
-      </w:r>
-    </w:p>
-    <w:p>
-      <w:pPr>
-        <w:pBdr/>
-        <w:contextualSpacing w:val="0"/>
-        <w:rPr/>
-      </w:pPr>
-      <w:hyperlink r:id="rId30">
+      <w:bookmarkStart w:colFirst="0" w:colLast="0" w:name="_5680hn1sf92q" w:id="55"/>
+      <w:bookmarkEnd w:id="55"/>
+      <w:r>
+        <w:rPr>
+          <w:rtl w:val="0"/>
+        </w:rPr>
+        <w:t xml:space="preserve">Bibliographie</w:t>
+      </w:r>
+    </w:p>
+    <w:p>
+      <w:pPr>
+        <w:pBdr/>
+        <w:contextualSpacing w:val="0"/>
+        <w:rPr/>
+      </w:pPr>
+      <w:r>
+        <w:rPr>
+          <w:rtl w:val="0"/>
+        </w:rPr>
+      </w:r>
+    </w:p>
+    <w:p>
+      <w:pPr>
+        <w:numPr>
+          <w:ilvl w:val="0"/>
+          <w:numId w:val="7"/>
+        </w:numPr>
+        <w:pBdr/>
+        <w:ind w:left="720" w:hanging="360"/>
+        <w:contextualSpacing w:val="1"/>
+        <w:rPr>
+          <w:u w:val="none"/>
+        </w:rPr>
+      </w:pPr>
+      <w:r>
+        <w:rPr>
+          <w:rtl w:val="0"/>
+        </w:rPr>
+        <w:t xml:space="preserve">Riadh Fezzani. Approche parallele pour l'estimation du ot optique par methode variationnelle. Traitement des images. Universite Pierre et Marie Curie - Paris VI, 2011. Francais. &lt;tel-00713970&gt; </w:t>
+      </w:r>
+      <w:hyperlink r:id="rId37">
         <w:r>
           <w:rPr>
             <w:color w:val="1155cc"/>
@@ -8733,11 +9056,18 @@
     </w:p>
     <w:p>
       <w:pPr>
-        <w:pBdr/>
-        <w:contextualSpacing w:val="0"/>
-        <w:rPr/>
-      </w:pPr>
-      <w:hyperlink r:id="rId31">
+        <w:numPr>
+          <w:ilvl w:val="0"/>
+          <w:numId w:val="7"/>
+        </w:numPr>
+        <w:pBdr/>
+        <w:ind w:left="720" w:hanging="360"/>
+        <w:contextualSpacing w:val="1"/>
+        <w:rPr>
+          <w:u w:val="none"/>
+        </w:rPr>
+      </w:pPr>
+      <w:hyperlink r:id="rId38">
         <w:r>
           <w:rPr>
             <w:color w:val="1155cc"/>
@@ -8755,7 +9085,255 @@
     </w:p>
     <w:p>
       <w:pPr>
-        <w:pBdr/>
+        <w:numPr>
+          <w:ilvl w:val="0"/>
+          <w:numId w:val="7"/>
+        </w:numPr>
+        <w:pBdr/>
+        <w:ind w:left="720" w:hanging="360"/>
+        <w:contextualSpacing w:val="1"/>
+        <w:rPr>
+          <w:u w:val="none"/>
+        </w:rPr>
+      </w:pPr>
+      <w:hyperlink r:id="rId39">
+        <w:r>
+          <w:rPr>
+            <w:color w:val="1155cc"/>
+            <w:u w:val="single"/>
+            <w:rtl w:val="0"/>
+          </w:rPr>
+          <w:t xml:space="preserve">http://www.cmap.polytechnique.fr/~bernard/FlotOptique/page1.html</w:t>
+        </w:r>
+      </w:hyperlink>
+      <w:r>
+        <w:rPr>
+          <w:rtl w:val="0"/>
+        </w:rPr>
+        <w:t xml:space="preserve"> </w:t>
+      </w:r>
+    </w:p>
+    <w:p>
+      <w:pPr>
+        <w:widowControl w:val="0"/>
+        <w:numPr>
+          <w:ilvl w:val="0"/>
+          <w:numId w:val="7"/>
+        </w:numPr>
+        <w:pBdr/>
+        <w:spacing w:line="240" w:lineRule="auto"/>
+        <w:ind w:left="720" w:hanging="360"/>
+        <w:contextualSpacing w:val="1"/>
+        <w:rPr>
+          <w:u w:val="none"/>
+        </w:rPr>
+      </w:pPr>
+      <w:hyperlink r:id="rId40">
+        <w:r>
+          <w:rPr>
+            <w:color w:val="1155cc"/>
+            <w:u w:val="single"/>
+            <w:rtl w:val="0"/>
+          </w:rPr>
+          <w:t xml:space="preserve">http://opencv.org/</w:t>
+        </w:r>
+      </w:hyperlink>
+      <w:r>
+        <w:rPr>
+          <w:rtl w:val="0"/>
+        </w:rPr>
+      </w:r>
+    </w:p>
+    <w:p>
+      <w:pPr>
+        <w:widowControl w:val="0"/>
+        <w:numPr>
+          <w:ilvl w:val="0"/>
+          <w:numId w:val="7"/>
+        </w:numPr>
+        <w:pBdr/>
+        <w:spacing w:line="240" w:lineRule="auto"/>
+        <w:ind w:left="720" w:hanging="360"/>
+        <w:contextualSpacing w:val="1"/>
+        <w:rPr>
+          <w:u w:val="none"/>
+        </w:rPr>
+      </w:pPr>
+      <w:hyperlink r:id="rId41">
+        <w:r>
+          <w:rPr>
+            <w:color w:val="1155cc"/>
+            <w:u w:val="single"/>
+            <w:rtl w:val="0"/>
+          </w:rPr>
+          <w:t xml:space="preserve">http://doc.qt.io/</w:t>
+        </w:r>
+      </w:hyperlink>
+      <w:r>
+        <w:rPr>
+          <w:rtl w:val="0"/>
+        </w:rPr>
+      </w:r>
+    </w:p>
+    <w:p>
+      <w:pPr>
+        <w:widowControl w:val="0"/>
+        <w:numPr>
+          <w:ilvl w:val="0"/>
+          <w:numId w:val="7"/>
+        </w:numPr>
+        <w:pBdr/>
+        <w:spacing w:line="240" w:lineRule="auto"/>
+        <w:ind w:left="720" w:hanging="360"/>
+        <w:contextualSpacing w:val="1"/>
+        <w:rPr>
+          <w:u w:val="none"/>
+        </w:rPr>
+      </w:pPr>
+      <w:hyperlink r:id="rId42">
+        <w:r>
+          <w:rPr>
+            <w:color w:val="1155cc"/>
+            <w:u w:val="single"/>
+            <w:rtl w:val="0"/>
+          </w:rPr>
+          <w:t xml:space="preserve">http://www.qcustomplot.com/</w:t>
+        </w:r>
+      </w:hyperlink>
+      <w:r>
+        <w:rPr>
+          <w:rtl w:val="0"/>
+        </w:rPr>
+      </w:r>
+    </w:p>
+    <w:p>
+      <w:pPr>
+        <w:numPr>
+          <w:ilvl w:val="0"/>
+          <w:numId w:val="7"/>
+        </w:numPr>
+        <w:pBdr/>
+        <w:ind w:left="720" w:hanging="360"/>
+        <w:contextualSpacing w:val="1"/>
+        <w:rPr>
+          <w:u w:val="none"/>
+        </w:rPr>
+      </w:pPr>
+      <w:hyperlink r:id="rId43">
+        <w:r>
+          <w:rPr>
+            <w:color w:val="1155cc"/>
+            <w:u w:val="single"/>
+            <w:rtl w:val="0"/>
+          </w:rPr>
+          <w:t xml:space="preserve">http://doc.aldebaran.com/2-1/dev/python/install_guide.html</w:t>
+        </w:r>
+      </w:hyperlink>
+      <w:r>
+        <w:rPr>
+          <w:rtl w:val="0"/>
+        </w:rPr>
+      </w:r>
+    </w:p>
+    <w:p>
+      <w:pPr>
+        <w:widowControl w:val="0"/>
+        <w:numPr>
+          <w:ilvl w:val="0"/>
+          <w:numId w:val="7"/>
+        </w:numPr>
+        <w:pBdr/>
+        <w:spacing w:line="240" w:lineRule="auto"/>
+        <w:ind w:left="720" w:hanging="360"/>
+        <w:contextualSpacing w:val="1"/>
+        <w:rPr>
+          <w:u w:val="none"/>
+        </w:rPr>
+      </w:pPr>
+      <w:hyperlink r:id="rId44">
+        <w:r>
+          <w:rPr>
+            <w:color w:val="1155cc"/>
+            <w:u w:val="single"/>
+            <w:rtl w:val="0"/>
+          </w:rPr>
+          <w:t xml:space="preserve">https://www.gnu.org/software/libc/documentation.html</w:t>
+        </w:r>
+      </w:hyperlink>
+      <w:r>
+        <w:rPr>
+          <w:rtl w:val="0"/>
+        </w:rPr>
+      </w:r>
+    </w:p>
+    <w:p>
+      <w:pPr>
+        <w:widowControl w:val="0"/>
+        <w:numPr>
+          <w:ilvl w:val="0"/>
+          <w:numId w:val="7"/>
+        </w:numPr>
+        <w:pBdr/>
+        <w:spacing w:line="240" w:lineRule="auto"/>
+        <w:ind w:left="720" w:hanging="360"/>
+        <w:contextualSpacing w:val="1"/>
+        <w:rPr>
+          <w:u w:val="none"/>
+        </w:rPr>
+      </w:pPr>
+      <w:hyperlink r:id="rId45">
+        <w:r>
+          <w:rPr>
+            <w:color w:val="1155cc"/>
+            <w:u w:val="single"/>
+            <w:rtl w:val="0"/>
+          </w:rPr>
+          <w:t xml:space="preserve">http://www.cplusplus.com/</w:t>
+        </w:r>
+      </w:hyperlink>
+      <w:r>
+        <w:rPr>
+          <w:rtl w:val="0"/>
+        </w:rPr>
+      </w:r>
+    </w:p>
+    <w:p>
+      <w:pPr>
+        <w:widowControl w:val="0"/>
+        <w:numPr>
+          <w:ilvl w:val="0"/>
+          <w:numId w:val="7"/>
+        </w:numPr>
+        <w:pBdr/>
+        <w:spacing w:line="240" w:lineRule="auto"/>
+        <w:ind w:left="720" w:hanging="360"/>
+        <w:contextualSpacing w:val="1"/>
+        <w:rPr>
+          <w:u w:val="none"/>
+        </w:rPr>
+      </w:pPr>
+      <w:hyperlink r:id="rId46">
+        <w:r>
+          <w:rPr>
+            <w:color w:val="1155cc"/>
+            <w:u w:val="single"/>
+            <w:rtl w:val="0"/>
+          </w:rPr>
+          <w:t xml:space="preserve">http://doc.aldebaran.com/2-1/family/nao_h25/index_h25.html#nao-h25</w:t>
+        </w:r>
+      </w:hyperlink>
+      <w:r>
+        <w:rPr>
+          <w:rtl w:val="0"/>
+        </w:rPr>
+      </w:r>
+    </w:p>
+    <w:p>
+      <w:pPr>
+        <w:widowControl w:val="0"/>
+        <w:pBdr/>
+        <w:spacing w:line="240" w:lineRule="auto"/>
+        <w:ind w:left="0" w:firstLine="0"/>
         <w:contextualSpacing w:val="0"/>
         <w:rPr/>
       </w:pPr>
@@ -8766,7 +9344,7 @@
       </w:r>
     </w:p>
     <w:sectPr>
-      <w:footerReference r:id="rId32" w:type="default"/>
+      <w:footerReference r:id="rId47" w:type="default"/>
       <w:pgSz w:h="16834" w:w="11909"/>
       <w:pgMar w:bottom="1440" w:top="1440" w:left="1410" w:right="1440" w:header="0"/>
       <w:pgNumType w:start="1"/>
@@ -9021,7 +9599,7 @@
         <w:rFonts w:ascii="Roboto" w:cs="Roboto" w:eastAsia="Roboto" w:hAnsi="Roboto"/>
         <w:rtl w:val="0"/>
       </w:rPr>
-      <w:t xml:space="preserve">2017 </w:t>
+      <w:t xml:space="preserve">2017</w:t>
     </w:r>
   </w:p>
   <w:p>
@@ -9728,6 +10306,116 @@
   <w:abstractNum w:abstractNumId="7">
     <w:lvl w:ilvl="0">
       <w:start w:val="1"/>
+      <w:numFmt w:val="bullet"/>
+      <w:lvlText w:val="●"/>
+      <w:lvlJc w:val="left"/>
+      <w:pPr>
+        <w:ind w:left="720" w:firstLine="360"/>
+      </w:pPr>
+      <w:rPr>
+        <w:u w:val="none"/>
+      </w:rPr>
+    </w:lvl>
+    <w:lvl w:ilvl="1">
+      <w:start w:val="1"/>
+      <w:numFmt w:val="bullet"/>
+      <w:lvlText w:val="○"/>
+      <w:lvlJc w:val="left"/>
+      <w:pPr>
+        <w:ind w:left="1440" w:firstLine="1080"/>
+      </w:pPr>
+      <w:rPr>
+        <w:u w:val="none"/>
+      </w:rPr>
+    </w:lvl>
+    <w:lvl w:ilvl="2">
+      <w:start w:val="1"/>
+      <w:numFmt w:val="bullet"/>
+      <w:lvlText w:val="■"/>
+      <w:lvlJc w:val="left"/>
+      <w:pPr>
+        <w:ind w:left="2160" w:firstLine="1800"/>
+      </w:pPr>
+      <w:rPr>
+        <w:u w:val="none"/>
+      </w:rPr>
+    </w:lvl>
+    <w:lvl w:ilvl="3">
+      <w:start w:val="1"/>
+      <w:numFmt w:val="bullet"/>
+      <w:lvlText w:val="●"/>
+      <w:lvlJc w:val="left"/>
+      <w:pPr>
+        <w:ind w:left="2880" w:firstLine="2520"/>
+      </w:pPr>
+      <w:rPr>
+        <w:u w:val="none"/>
+      </w:rPr>
+    </w:lvl>
+    <w:lvl w:ilvl="4">
+      <w:start w:val="1"/>
+      <w:numFmt w:val="bullet"/>
+      <w:lvlText w:val="○"/>
+      <w:lvlJc w:val="left"/>
+      <w:pPr>
+        <w:ind w:left="3600" w:firstLine="3240"/>
+      </w:pPr>
+      <w:rPr>
+        <w:u w:val="none"/>
+      </w:rPr>
+    </w:lvl>
+    <w:lvl w:ilvl="5">
+      <w:start w:val="1"/>
+      <w:numFmt w:val="bullet"/>
+      <w:lvlText w:val="■"/>
+      <w:lvlJc w:val="left"/>
+      <w:pPr>
+        <w:ind w:left="4320" w:firstLine="3960"/>
+      </w:pPr>
+      <w:rPr>
+        <w:u w:val="none"/>
+      </w:rPr>
+    </w:lvl>
+    <w:lvl w:ilvl="6">
+      <w:start w:val="1"/>
+      <w:numFmt w:val="bullet"/>
+      <w:lvlText w:val="●"/>
+      <w:lvlJc w:val="left"/>
+      <w:pPr>
+        <w:ind w:left="5040" w:firstLine="4680"/>
+      </w:pPr>
+      <w:rPr>
+        <w:u w:val="none"/>
+      </w:rPr>
+    </w:lvl>
+    <w:lvl w:ilvl="7">
+      <w:start w:val="1"/>
+      <w:numFmt w:val="bullet"/>
+      <w:lvlText w:val="○"/>
+      <w:lvlJc w:val="left"/>
+      <w:pPr>
+        <w:ind w:left="5760" w:firstLine="5400"/>
+      </w:pPr>
+      <w:rPr>
+        <w:u w:val="none"/>
+      </w:rPr>
+    </w:lvl>
+    <w:lvl w:ilvl="8">
+      <w:start w:val="1"/>
+      <w:numFmt w:val="bullet"/>
+      <w:lvlText w:val="■"/>
+      <w:lvlJc w:val="left"/>
+      <w:pPr>
+        <w:ind w:left="6480" w:firstLine="6120"/>
+      </w:pPr>
+      <w:rPr>
+        <w:u w:val="none"/>
+      </w:rPr>
+    </w:lvl>
+  </w:abstractNum>
+  <w:abstractNum w:abstractNumId="8">
+    <w:lvl w:ilvl="0">
+      <w:start w:val="1"/>
       <w:numFmt w:val="decimal"/>
       <w:lvlText w:val="%1."/>
       <w:lvlJc w:val="left"/>
@@ -9855,6 +10543,9 @@
   </w:num>
   <w:num w:numId="7">
     <w:abstractNumId w:val="7"/>
+  </w:num>
+  <w:num w:numId="8">
+    <w:abstractNumId w:val="8"/>
   </w:num>
 </w:numbering>
 </file>

</xml_diff>